<commit_message>
Final Working and Done
</commit_message>
<xml_diff>
--- a/Docs/D085.docx
+++ b/Docs/D085.docx
@@ -24,24 +24,15 @@
         </w:tabs>
         <w:spacing w:before="240" w:after="0" w:line="240" w:lineRule="auto"/>
         <w:contextualSpacing/>
+        <w:jc w:val="center"/>
         <w:rPr>
           <w:rFonts w:eastAsia="Times New Roman" w:cstheme="minorHAnsi"/>
           <w:b/>
           <w:bCs/>
-          <w:sz w:val="20"/>
-          <w:szCs w:val="20"/>
-        </w:rPr>
-      </w:pPr>
-      <w:r>
-        <w:rPr>
-          <w:rFonts w:eastAsia="Times New Roman" w:cstheme="minorHAnsi"/>
-          <w:b/>
-          <w:bCs/>
-          <w:sz w:val="20"/>
-          <w:szCs w:val="20"/>
-        </w:rPr>
-        <w:t>Background and Introduction</w:t>
-      </w:r>
+          <w:sz w:val="24"/>
+          <w:szCs w:val="24"/>
+        </w:rPr>
+      </w:pPr>
     </w:p>
     <w:p>
       <w:pPr>
@@ -65,56 +56,15 @@
         </w:tabs>
         <w:spacing w:before="240" w:after="0" w:line="240" w:lineRule="auto"/>
         <w:contextualSpacing/>
-        <w:rPr>
-          <w:rFonts w:eastAsia="Times New Roman" w:cstheme="minorHAnsi"/>
-          <w:sz w:val="20"/>
-          <w:szCs w:val="20"/>
-        </w:rPr>
-      </w:pPr>
-      <w:r>
+        <w:jc w:val="center"/>
         <w:rPr>
           <w:rFonts w:eastAsia="Times New Roman" w:cstheme="minorHAnsi"/>
           <w:b/>
           <w:bCs/>
-          <w:sz w:val="20"/>
-          <w:szCs w:val="20"/>
-        </w:rPr>
-        <w:tab/>
-      </w:r>
-      <w:r>
-        <w:rPr>
-          <w:rFonts w:eastAsia="Times New Roman" w:cstheme="minorHAnsi"/>
-          <w:sz w:val="20"/>
-          <w:szCs w:val="20"/>
-        </w:rPr>
-        <w:t>SparkIT-Game Company is releasing the latest series of the game Capack Galactic, Capack Galactic 2 Treasure Planet. The expectation is that the latest release of the game could become very successful. In anticipation of this demand on IT infrastructure SparkIT</w:t>
-      </w:r>
-      <w:r>
-        <w:rPr>
-          <w:rFonts w:eastAsia="Times New Roman" w:cstheme="minorHAnsi"/>
-          <w:sz w:val="20"/>
-          <w:szCs w:val="20"/>
-        </w:rPr>
-        <w:t>-Game</w:t>
-      </w:r>
-      <w:r>
-        <w:rPr>
-          <w:rFonts w:eastAsia="Times New Roman" w:cstheme="minorHAnsi"/>
-          <w:b/>
-          <w:bCs/>
-          <w:sz w:val="20"/>
-          <w:szCs w:val="20"/>
-        </w:rPr>
-        <w:t xml:space="preserve"> </w:t>
-      </w:r>
-      <w:r>
-        <w:rPr>
-          <w:rFonts w:eastAsia="Times New Roman" w:cstheme="minorHAnsi"/>
-          <w:sz w:val="20"/>
-          <w:szCs w:val="20"/>
-        </w:rPr>
-        <w:t xml:space="preserve">has requested a cloud based automation system to automatically deploy and remove game servers based on player count in the game with the goal to keep gameplay as smooth as possible at all times. </w:t>
-      </w:r>
+          <w:sz w:val="24"/>
+          <w:szCs w:val="24"/>
+        </w:rPr>
+      </w:pPr>
     </w:p>
     <w:p>
       <w:pPr>
@@ -138,12 +88,13 @@
         </w:tabs>
         <w:spacing w:before="240" w:after="0" w:line="240" w:lineRule="auto"/>
         <w:contextualSpacing/>
+        <w:jc w:val="center"/>
         <w:rPr>
           <w:rFonts w:eastAsia="Times New Roman" w:cstheme="minorHAnsi"/>
           <w:b/>
           <w:bCs/>
-          <w:sz w:val="20"/>
-          <w:szCs w:val="20"/>
+          <w:sz w:val="24"/>
+          <w:szCs w:val="24"/>
         </w:rPr>
       </w:pPr>
       <w:r>
@@ -151,10 +102,32 @@
           <w:rFonts w:eastAsia="Times New Roman" w:cstheme="minorHAnsi"/>
           <w:b/>
           <w:bCs/>
-          <w:sz w:val="20"/>
-          <w:szCs w:val="20"/>
-        </w:rPr>
-        <w:t>Overview of Business Requirements</w:t>
+          <w:sz w:val="24"/>
+          <w:szCs w:val="24"/>
+        </w:rPr>
+        <w:t xml:space="preserve">Proposed Cloud Solution for </w:t>
+      </w:r>
+      <w:proofErr w:type="spellStart"/>
+      <w:r>
+        <w:rPr>
+          <w:rFonts w:eastAsia="Times New Roman" w:cstheme="minorHAnsi"/>
+          <w:b/>
+          <w:bCs/>
+          <w:sz w:val="24"/>
+          <w:szCs w:val="24"/>
+        </w:rPr>
+        <w:t>Capack</w:t>
+      </w:r>
+      <w:proofErr w:type="spellEnd"/>
+      <w:r>
+        <w:rPr>
+          <w:rFonts w:eastAsia="Times New Roman" w:cstheme="minorHAnsi"/>
+          <w:b/>
+          <w:bCs/>
+          <w:sz w:val="24"/>
+          <w:szCs w:val="24"/>
+        </w:rPr>
+        <w:t xml:space="preserve"> Galactic 2</w:t>
       </w:r>
     </w:p>
     <w:p>
@@ -181,28 +154,12 @@
         <w:contextualSpacing/>
         <w:rPr>
           <w:rFonts w:eastAsia="Times New Roman" w:cstheme="minorHAnsi"/>
-          <w:sz w:val="20"/>
-          <w:szCs w:val="20"/>
-        </w:rPr>
-      </w:pPr>
-      <w:r>
-        <w:rPr>
-          <w:rFonts w:eastAsia="Times New Roman" w:cstheme="minorHAnsi"/>
           <w:b/>
           <w:bCs/>
           <w:sz w:val="20"/>
           <w:szCs w:val="20"/>
         </w:rPr>
-        <w:tab/>
-      </w:r>
-      <w:r>
-        <w:rPr>
-          <w:rFonts w:eastAsia="Times New Roman" w:cstheme="minorHAnsi"/>
-          <w:sz w:val="20"/>
-          <w:szCs w:val="20"/>
-        </w:rPr>
-        <w:t xml:space="preserve">Systems should always be provided based on demand with at least a 10% cushion for additional growth. This includes the Primary Game cluster and the Arena Cluster. </w:t>
-      </w:r>
+      </w:pPr>
     </w:p>
     <w:p>
       <w:pPr>
@@ -228,10 +185,22 @@
         <w:contextualSpacing/>
         <w:rPr>
           <w:rFonts w:eastAsia="Times New Roman" w:cstheme="minorHAnsi"/>
-          <w:sz w:val="20"/>
-          <w:szCs w:val="20"/>
-        </w:rPr>
-      </w:pPr>
+          <w:b/>
+          <w:bCs/>
+          <w:sz w:val="20"/>
+          <w:szCs w:val="20"/>
+        </w:rPr>
+      </w:pPr>
+      <w:r>
+        <w:rPr>
+          <w:rFonts w:eastAsia="Times New Roman" w:cstheme="minorHAnsi"/>
+          <w:b/>
+          <w:bCs/>
+          <w:sz w:val="20"/>
+          <w:szCs w:val="20"/>
+        </w:rPr>
+        <w:t>Background and Introduction</w:t>
+      </w:r>
     </w:p>
     <w:p>
       <w:pPr>
@@ -264,673 +233,103 @@
       <w:r>
         <w:rPr>
           <w:rFonts w:eastAsia="Times New Roman" w:cstheme="minorHAnsi"/>
-          <w:sz w:val="20"/>
-          <w:szCs w:val="20"/>
-        </w:rPr>
-        <w:t>The Primary game cluster will consist of the following VM’s per ever 40,000 active players.</w:t>
-      </w:r>
-    </w:p>
-    <w:p>
-      <w:pPr>
-        <w:pStyle w:val="ListParagraph"/>
-        <w:numPr>
-          <w:ilvl w:val="0"/>
-          <w:numId w:val="2"/>
-        </w:numPr>
-        <w:spacing w:before="240" w:after="0" w:line="240" w:lineRule="auto"/>
-        <w:rPr>
-          <w:rFonts w:cstheme="minorHAnsi"/>
-          <w:sz w:val="20"/>
-          <w:szCs w:val="20"/>
-        </w:rPr>
-      </w:pPr>
-      <w:r>
-        <w:rPr>
-          <w:rFonts w:cstheme="minorHAnsi"/>
-          <w:sz w:val="20"/>
-          <w:szCs w:val="20"/>
-        </w:rPr>
-        <w:t>CGSP-2-core (for core services)</w:t>
-      </w:r>
-    </w:p>
-    <w:p>
-      <w:pPr>
-        <w:pStyle w:val="ListParagraph"/>
-        <w:numPr>
-          <w:ilvl w:val="0"/>
-          <w:numId w:val="2"/>
-        </w:numPr>
-        <w:spacing w:before="240" w:after="0" w:line="240" w:lineRule="auto"/>
-        <w:rPr>
-          <w:rFonts w:cstheme="minorHAnsi"/>
-          <w:sz w:val="20"/>
-          <w:szCs w:val="20"/>
-        </w:rPr>
-      </w:pPr>
-      <w:r>
-        <w:rPr>
-          <w:rFonts w:cstheme="minorHAnsi"/>
-          <w:sz w:val="20"/>
-          <w:szCs w:val="20"/>
-        </w:rPr>
-        <w:t>CG2-web-front (for front-end web images)</w:t>
-      </w:r>
-    </w:p>
-    <w:p>
-      <w:pPr>
-        <w:pStyle w:val="ListParagraph"/>
-        <w:numPr>
-          <w:ilvl w:val="0"/>
-          <w:numId w:val="2"/>
-        </w:numPr>
-        <w:spacing w:before="240" w:after="0" w:line="240" w:lineRule="auto"/>
-        <w:rPr>
-          <w:rFonts w:cstheme="minorHAnsi"/>
-          <w:sz w:val="20"/>
-          <w:szCs w:val="20"/>
-        </w:rPr>
-      </w:pPr>
-      <w:r>
-        <w:rPr>
-          <w:rFonts w:cstheme="minorHAnsi"/>
-          <w:sz w:val="20"/>
-          <w:szCs w:val="20"/>
-        </w:rPr>
-        <w:t>CG2-web-back (for back-end web services)</w:t>
-      </w:r>
-    </w:p>
-    <w:p>
-      <w:pPr>
-        <w:pStyle w:val="ListParagraph"/>
-        <w:numPr>
-          <w:ilvl w:val="0"/>
-          <w:numId w:val="2"/>
-        </w:numPr>
-        <w:spacing w:before="240" w:after="0" w:line="240" w:lineRule="auto"/>
-        <w:rPr>
-          <w:rFonts w:cstheme="minorHAnsi"/>
-          <w:sz w:val="20"/>
-          <w:szCs w:val="20"/>
-        </w:rPr>
-      </w:pPr>
-      <w:r>
-        <w:rPr>
-          <w:rFonts w:cstheme="minorHAnsi"/>
-          <w:sz w:val="20"/>
-          <w:szCs w:val="20"/>
-        </w:rPr>
-        <w:t>CG-db (for data services)</w:t>
-      </w:r>
-    </w:p>
-    <w:p>
-      <w:pPr>
-        <w:pStyle w:val="ListParagraph"/>
-        <w:numPr>
-          <w:ilvl w:val="0"/>
-          <w:numId w:val="2"/>
-        </w:numPr>
-        <w:spacing w:before="240" w:after="0" w:line="240" w:lineRule="auto"/>
-        <w:rPr>
-          <w:rFonts w:cstheme="minorHAnsi"/>
-          <w:sz w:val="20"/>
-          <w:szCs w:val="20"/>
-        </w:rPr>
-      </w:pPr>
-      <w:r>
-        <w:rPr>
-          <w:rFonts w:cstheme="minorHAnsi"/>
-          <w:sz w:val="20"/>
-          <w:szCs w:val="20"/>
-        </w:rPr>
-        <w:t>CG-2-Micropayment (for transaction services)</w:t>
-      </w:r>
-    </w:p>
-    <w:p>
-      <w:pPr>
-        <w:spacing w:before="240" w:after="0" w:line="240" w:lineRule="auto"/>
-        <w:contextualSpacing/>
-        <w:rPr>
-          <w:rFonts w:cstheme="minorHAnsi"/>
-          <w:sz w:val="20"/>
-          <w:szCs w:val="20"/>
-        </w:rPr>
-      </w:pPr>
-      <w:r>
-        <w:rPr>
-          <w:rFonts w:cstheme="minorHAnsi"/>
-          <w:sz w:val="20"/>
-          <w:szCs w:val="20"/>
-        </w:rPr>
-        <w:t xml:space="preserve">The Co-op (Arena) cluster will consist of the following VM’s per every 20,000 active arena players. </w:t>
-      </w:r>
-    </w:p>
-    <w:p>
-      <w:pPr>
-        <w:pStyle w:val="ListParagraph"/>
-        <w:numPr>
-          <w:ilvl w:val="0"/>
-          <w:numId w:val="2"/>
-        </w:numPr>
-        <w:spacing w:before="240" w:after="0" w:line="240" w:lineRule="auto"/>
-        <w:rPr>
-          <w:rFonts w:cstheme="minorHAnsi"/>
-          <w:sz w:val="20"/>
-          <w:szCs w:val="20"/>
-        </w:rPr>
-      </w:pPr>
-      <w:r>
-        <w:rPr>
-          <w:rFonts w:cstheme="minorHAnsi"/>
-          <w:sz w:val="20"/>
-          <w:szCs w:val="20"/>
-        </w:rPr>
-        <w:t>CG-2-CoopPlayCore</w:t>
-      </w:r>
-    </w:p>
-    <w:p>
-      <w:pPr>
-        <w:pStyle w:val="ListParagraph"/>
-        <w:numPr>
-          <w:ilvl w:val="0"/>
-          <w:numId w:val="2"/>
-        </w:numPr>
-        <w:spacing w:before="240" w:after="0" w:line="240" w:lineRule="auto"/>
-        <w:rPr>
-          <w:rFonts w:cstheme="minorHAnsi"/>
-          <w:sz w:val="20"/>
-          <w:szCs w:val="20"/>
-        </w:rPr>
-      </w:pPr>
-      <w:r>
-        <w:rPr>
-          <w:rFonts w:cstheme="minorHAnsi"/>
-          <w:sz w:val="20"/>
-          <w:szCs w:val="20"/>
-        </w:rPr>
-        <w:t>CG-2-CoopPlay-gw</w:t>
-      </w:r>
-    </w:p>
-    <w:p>
-      <w:pPr>
-        <w:pStyle w:val="ListParagraph"/>
-        <w:numPr>
-          <w:ilvl w:val="0"/>
-          <w:numId w:val="2"/>
-        </w:numPr>
-        <w:spacing w:before="240" w:after="0" w:line="240" w:lineRule="auto"/>
-        <w:rPr>
-          <w:rFonts w:cstheme="minorHAnsi"/>
-          <w:sz w:val="20"/>
-          <w:szCs w:val="20"/>
-        </w:rPr>
-      </w:pPr>
-      <w:r>
-        <w:rPr>
-          <w:rFonts w:cstheme="minorHAnsi"/>
-          <w:sz w:val="20"/>
-          <w:szCs w:val="20"/>
-        </w:rPr>
-        <w:t>CoopPlay-</w:t>
-      </w:r>
-      <w:r>
-        <w:rPr>
-          <w:rFonts w:cstheme="minorHAnsi"/>
-          <w:sz w:val="20"/>
-          <w:szCs w:val="20"/>
-        </w:rPr>
-        <w:t>E</w:t>
-      </w:r>
-      <w:r>
-        <w:rPr>
-          <w:rFonts w:cstheme="minorHAnsi"/>
-          <w:sz w:val="20"/>
-          <w:szCs w:val="20"/>
-        </w:rPr>
-        <w:t>nv for the cooperative play module</w:t>
-      </w:r>
-    </w:p>
-    <w:p>
-      <w:pPr>
-        <w:spacing w:before="240" w:after="0" w:line="240" w:lineRule="auto"/>
-        <w:contextualSpacing/>
-        <w:rPr>
-          <w:rFonts w:cstheme="minorHAnsi"/>
-          <w:sz w:val="20"/>
-          <w:szCs w:val="20"/>
-        </w:rPr>
-      </w:pPr>
-    </w:p>
-    <w:p>
-      <w:pPr>
-        <w:spacing w:before="240" w:after="0" w:line="240" w:lineRule="auto"/>
-        <w:contextualSpacing/>
-        <w:rPr>
-          <w:rFonts w:cstheme="minorHAnsi"/>
-          <w:sz w:val="20"/>
-          <w:szCs w:val="20"/>
-        </w:rPr>
-      </w:pPr>
-      <w:r>
-        <w:rPr>
-          <w:rFonts w:cstheme="minorHAnsi"/>
-          <w:sz w:val="20"/>
-          <w:szCs w:val="20"/>
-        </w:rPr>
-        <w:t>There should be at least 1 Co-op Arena Cluster for every 6 Primary Game Clusters that are created.</w:t>
-      </w:r>
-    </w:p>
-    <w:p>
-      <w:pPr>
-        <w:spacing w:before="240" w:after="0" w:line="240" w:lineRule="auto"/>
-        <w:contextualSpacing/>
-        <w:rPr>
-          <w:rFonts w:cstheme="minorHAnsi"/>
-          <w:sz w:val="20"/>
-          <w:szCs w:val="20"/>
-        </w:rPr>
-      </w:pPr>
-    </w:p>
-    <w:p>
-      <w:pPr>
-        <w:spacing w:before="240" w:after="0" w:line="240" w:lineRule="auto"/>
-        <w:contextualSpacing/>
-        <w:rPr>
-          <w:rFonts w:cstheme="minorHAnsi"/>
           <w:b/>
           <w:bCs/>
           <w:sz w:val="20"/>
           <w:szCs w:val="20"/>
         </w:rPr>
-      </w:pPr>
-      <w:r>
-        <w:rPr>
-          <w:rFonts w:cstheme="minorHAnsi"/>
+        <w:tab/>
+      </w:r>
+      <w:proofErr w:type="spellStart"/>
+      <w:r>
+        <w:rPr>
+          <w:rFonts w:eastAsia="Times New Roman" w:cstheme="minorHAnsi"/>
+          <w:sz w:val="20"/>
+          <w:szCs w:val="20"/>
+        </w:rPr>
+        <w:t>SparkIT</w:t>
+      </w:r>
+      <w:proofErr w:type="spellEnd"/>
+      <w:r>
+        <w:rPr>
+          <w:rFonts w:eastAsia="Times New Roman" w:cstheme="minorHAnsi"/>
+          <w:sz w:val="20"/>
+          <w:szCs w:val="20"/>
+        </w:rPr>
+        <w:t xml:space="preserve">-Game Company is releasing the latest series of the game </w:t>
+      </w:r>
+      <w:proofErr w:type="spellStart"/>
+      <w:r>
+        <w:rPr>
+          <w:rFonts w:eastAsia="Times New Roman" w:cstheme="minorHAnsi"/>
+          <w:sz w:val="20"/>
+          <w:szCs w:val="20"/>
+        </w:rPr>
+        <w:t>Capack</w:t>
+      </w:r>
+      <w:proofErr w:type="spellEnd"/>
+      <w:r>
+        <w:rPr>
+          <w:rFonts w:eastAsia="Times New Roman" w:cstheme="minorHAnsi"/>
+          <w:sz w:val="20"/>
+          <w:szCs w:val="20"/>
+        </w:rPr>
+        <w:t xml:space="preserve"> Galactic, </w:t>
+      </w:r>
+      <w:proofErr w:type="spellStart"/>
+      <w:r>
+        <w:rPr>
+          <w:rFonts w:eastAsia="Times New Roman" w:cstheme="minorHAnsi"/>
+          <w:sz w:val="20"/>
+          <w:szCs w:val="20"/>
+        </w:rPr>
+        <w:t>Capack</w:t>
+      </w:r>
+      <w:proofErr w:type="spellEnd"/>
+      <w:r>
+        <w:rPr>
+          <w:rFonts w:eastAsia="Times New Roman" w:cstheme="minorHAnsi"/>
+          <w:sz w:val="20"/>
+          <w:szCs w:val="20"/>
+        </w:rPr>
+        <w:t xml:space="preserve"> Galactic 2 Treasure Planet. The expectation is that the latest release of the game could become very successful. In anticipation of this demand on IT infrastructure </w:t>
+      </w:r>
+      <w:proofErr w:type="spellStart"/>
+      <w:r>
+        <w:rPr>
+          <w:rFonts w:eastAsia="Times New Roman" w:cstheme="minorHAnsi"/>
+          <w:sz w:val="20"/>
+          <w:szCs w:val="20"/>
+        </w:rPr>
+        <w:t>SparkIT</w:t>
+      </w:r>
+      <w:proofErr w:type="spellEnd"/>
+      <w:r>
+        <w:rPr>
+          <w:rFonts w:eastAsia="Times New Roman" w:cstheme="minorHAnsi"/>
+          <w:sz w:val="20"/>
+          <w:szCs w:val="20"/>
+        </w:rPr>
+        <w:t>-Game</w:t>
+      </w:r>
+      <w:r>
+        <w:rPr>
+          <w:rFonts w:eastAsia="Times New Roman" w:cstheme="minorHAnsi"/>
           <w:b/>
           <w:bCs/>
           <w:sz w:val="20"/>
           <w:szCs w:val="20"/>
         </w:rPr>
-        <w:t>Overview of Proposed solution</w:t>
-      </w:r>
-    </w:p>
-    <w:p>
-      <w:pPr>
-        <w:spacing w:before="240" w:after="0" w:line="240" w:lineRule="auto"/>
-        <w:contextualSpacing/>
-        <w:rPr>
-          <w:rFonts w:cstheme="minorHAnsi"/>
-          <w:sz w:val="20"/>
-          <w:szCs w:val="20"/>
-        </w:rPr>
-      </w:pPr>
-      <w:r>
-        <w:rPr>
-          <w:rFonts w:cstheme="minorHAnsi"/>
-          <w:sz w:val="20"/>
-          <w:szCs w:val="20"/>
-        </w:rPr>
-        <w:tab/>
-        <w:t>Utilized a Chef Server in the Azure cloud to follow the logic of the business requirements to automatically spin the up necessary Virtual Machines as defined in the Chef Server cookbook. The same server will remove instances once they are no longer needed.</w:t>
-      </w:r>
-    </w:p>
-    <w:p>
-      <w:pPr>
-        <w:spacing w:before="240" w:after="0" w:line="240" w:lineRule="auto"/>
-        <w:contextualSpacing/>
-        <w:rPr>
-          <w:rFonts w:cstheme="minorHAnsi"/>
-          <w:sz w:val="20"/>
-          <w:szCs w:val="20"/>
-        </w:rPr>
-      </w:pPr>
-      <w:r>
-        <w:rPr>
-          <w:rFonts w:cstheme="minorHAnsi"/>
-          <w:sz w:val="20"/>
-          <w:szCs w:val="20"/>
-        </w:rPr>
-        <w:tab/>
-        <w:t>A template cookbook for the Chef server will be downloaded from Github (github.com, 2020). Modifications will be made to the cookbook spin up the appropriate Virtual Machines based on the required conditions needed for SparkIT-Game.</w:t>
-      </w:r>
-    </w:p>
-    <w:p>
-      <w:pPr>
-        <w:spacing w:before="240" w:after="0" w:line="240" w:lineRule="auto"/>
-        <w:contextualSpacing/>
-        <w:rPr>
-          <w:rFonts w:cstheme="minorHAnsi"/>
-          <w:sz w:val="20"/>
-          <w:szCs w:val="20"/>
-        </w:rPr>
-      </w:pPr>
-      <w:r>
-        <w:rPr>
-          <w:rFonts w:cstheme="minorHAnsi"/>
-          <w:sz w:val="20"/>
-          <w:szCs w:val="20"/>
-        </w:rPr>
-        <w:tab/>
-        <w:t>A template kitchen.yml file will be downloaded from WGU’s Google Docs repository (docs.google.com, 2020). This template will be</w:t>
-      </w:r>
-      <w:r>
-        <w:rPr>
-          <w:rFonts w:cstheme="minorHAnsi"/>
-          <w:sz w:val="20"/>
-          <w:szCs w:val="20"/>
-        </w:rPr>
-        <w:t xml:space="preserve"> the key component used to create and modify the Virtual Machines.</w:t>
-      </w:r>
-    </w:p>
-    <w:p>
-      <w:pPr>
-        <w:spacing w:before="240" w:after="0" w:line="240" w:lineRule="auto"/>
-        <w:contextualSpacing/>
-        <w:rPr>
-          <w:rFonts w:cstheme="minorHAnsi"/>
-          <w:sz w:val="20"/>
-          <w:szCs w:val="20"/>
-        </w:rPr>
-      </w:pPr>
-      <w:r>
-        <w:rPr>
-          <w:rFonts w:cstheme="minorHAnsi"/>
-          <w:sz w:val="20"/>
-          <w:szCs w:val="20"/>
-        </w:rPr>
-        <w:tab/>
-        <w:t>The primary Chef commands that will be utilized to accomplish these goals will attached to this proposal in the reference documents (VisualDiagram.pptx). Some commonly used kitchen commands will be:</w:t>
-      </w:r>
-    </w:p>
-    <w:p>
-      <w:pPr>
-        <w:pStyle w:val="ListParagraph"/>
-        <w:numPr>
-          <w:ilvl w:val="0"/>
-          <w:numId w:val="4"/>
-        </w:numPr>
-        <w:spacing w:before="240" w:after="0" w:line="240" w:lineRule="auto"/>
-        <w:rPr>
-          <w:rFonts w:cstheme="minorHAnsi"/>
-          <w:i/>
-          <w:iCs/>
-          <w:color w:val="C00000"/>
-          <w:sz w:val="20"/>
-          <w:szCs w:val="20"/>
-        </w:rPr>
-      </w:pPr>
-      <w:r>
-        <w:rPr>
-          <w:rFonts w:cstheme="minorHAnsi"/>
-          <w:i/>
-          <w:iCs/>
-          <w:color w:val="C00000"/>
-          <w:sz w:val="20"/>
-          <w:szCs w:val="20"/>
-        </w:rPr>
-        <w:t>kitchen create</w:t>
-      </w:r>
-    </w:p>
-    <w:p>
-      <w:pPr>
-        <w:pStyle w:val="ListParagraph"/>
-        <w:numPr>
-          <w:ilvl w:val="0"/>
-          <w:numId w:val="4"/>
-        </w:numPr>
-        <w:spacing w:before="240" w:after="0" w:line="240" w:lineRule="auto"/>
-        <w:rPr>
-          <w:rFonts w:cstheme="minorHAnsi"/>
-          <w:i/>
-          <w:iCs/>
-          <w:color w:val="C00000"/>
-          <w:sz w:val="20"/>
-          <w:szCs w:val="20"/>
-        </w:rPr>
-      </w:pPr>
-      <w:r>
-        <w:rPr>
-          <w:rFonts w:cstheme="minorHAnsi"/>
-          <w:i/>
-          <w:iCs/>
-          <w:color w:val="C00000"/>
-          <w:sz w:val="20"/>
-          <w:szCs w:val="20"/>
-        </w:rPr>
-        <w:t>kitchen converage</w:t>
-      </w:r>
-    </w:p>
-    <w:p>
-      <w:pPr>
-        <w:pStyle w:val="ListParagraph"/>
-        <w:numPr>
-          <w:ilvl w:val="0"/>
-          <w:numId w:val="4"/>
-        </w:numPr>
-        <w:spacing w:before="240" w:after="0" w:line="240" w:lineRule="auto"/>
-        <w:rPr>
-          <w:rFonts w:cstheme="minorHAnsi"/>
-          <w:i/>
-          <w:iCs/>
-          <w:color w:val="C00000"/>
-          <w:sz w:val="20"/>
-          <w:szCs w:val="20"/>
-        </w:rPr>
-      </w:pPr>
-      <w:r>
-        <w:rPr>
-          <w:rFonts w:cstheme="minorHAnsi"/>
-          <w:i/>
-          <w:iCs/>
-          <w:color w:val="C00000"/>
-          <w:sz w:val="20"/>
-          <w:szCs w:val="20"/>
-        </w:rPr>
-        <w:t>kitchen destroy</w:t>
-      </w:r>
-    </w:p>
-    <w:p>
-      <w:pPr>
-        <w:pStyle w:val="ListParagraph"/>
-        <w:numPr>
-          <w:ilvl w:val="0"/>
-          <w:numId w:val="4"/>
-        </w:numPr>
-        <w:spacing w:before="240" w:after="0" w:line="240" w:lineRule="auto"/>
-        <w:rPr>
-          <w:rFonts w:cstheme="minorHAnsi"/>
-          <w:i/>
-          <w:iCs/>
-          <w:color w:val="C00000"/>
-          <w:sz w:val="20"/>
-          <w:szCs w:val="20"/>
-        </w:rPr>
-      </w:pPr>
-      <w:r>
-        <w:rPr>
-          <w:rFonts w:cstheme="minorHAnsi"/>
-          <w:i/>
-          <w:iCs/>
-          <w:color w:val="C00000"/>
-          <w:sz w:val="20"/>
-          <w:szCs w:val="20"/>
-        </w:rPr>
-        <w:t>kitchen list</w:t>
-      </w:r>
-    </w:p>
-    <w:p>
-      <w:pPr>
-        <w:spacing w:before="240" w:after="0" w:line="240" w:lineRule="auto"/>
-        <w:contextualSpacing/>
-        <w:rPr>
-          <w:rFonts w:cstheme="minorHAnsi"/>
-          <w:color w:val="000000" w:themeColor="text1"/>
-          <w:sz w:val="20"/>
-          <w:szCs w:val="20"/>
-        </w:rPr>
-      </w:pPr>
-    </w:p>
-    <w:p>
-      <w:pPr>
-        <w:spacing w:before="240" w:after="0" w:line="240" w:lineRule="auto"/>
-        <w:contextualSpacing/>
-        <w:rPr>
-          <w:rFonts w:cstheme="minorHAnsi"/>
-          <w:color w:val="000000" w:themeColor="text1"/>
-          <w:sz w:val="20"/>
-          <w:szCs w:val="20"/>
-        </w:rPr>
-      </w:pPr>
-      <w:r>
-        <w:rPr>
-          <w:rFonts w:cstheme="minorHAnsi"/>
-          <w:color w:val="000000" w:themeColor="text1"/>
-          <w:sz w:val="20"/>
-          <w:szCs w:val="20"/>
-        </w:rPr>
-        <w:t xml:space="preserve">To identify when additional clusters should be spun up or removed from the Azure cloud the Automation Virtual Machine running Chef will use a combination of common chef and linux commands to identify system load and act accordingly (learn.chef.io, 2020). </w:t>
-      </w:r>
-    </w:p>
-    <w:p>
-      <w:pPr>
-        <w:spacing w:before="240" w:after="0" w:line="240" w:lineRule="auto"/>
-        <w:contextualSpacing/>
-        <w:rPr>
-          <w:rFonts w:cstheme="minorHAnsi"/>
-          <w:color w:val="000000" w:themeColor="text1"/>
-          <w:sz w:val="20"/>
-          <w:szCs w:val="20"/>
-        </w:rPr>
-      </w:pPr>
-      <w:r>
-        <w:rPr>
-          <w:rFonts w:cstheme="minorHAnsi"/>
-          <w:color w:val="000000" w:themeColor="text1"/>
-          <w:sz w:val="20"/>
-          <w:szCs w:val="20"/>
-        </w:rPr>
-        <w:tab/>
-        <w:t>Micropayment transactions confirmations and declines will be written to an Azure Data storage object at //data-currency-cg-2-pAPI.</w:t>
-      </w:r>
-    </w:p>
-    <w:p>
-      <w:pPr>
-        <w:spacing w:before="240" w:after="0" w:line="240" w:lineRule="auto"/>
-        <w:contextualSpacing/>
-        <w:rPr>
-          <w:rFonts w:cstheme="minorHAnsi"/>
-          <w:sz w:val="20"/>
-          <w:szCs w:val="20"/>
-        </w:rPr>
-      </w:pPr>
-      <w:r>
-        <w:rPr>
-          <w:rFonts w:cstheme="minorHAnsi"/>
-          <w:color w:val="000000" w:themeColor="text1"/>
-          <w:sz w:val="20"/>
-          <w:szCs w:val="20"/>
-        </w:rPr>
-        <w:lastRenderedPageBreak/>
-        <w:tab/>
-        <w:t xml:space="preserve">Diagnostic data from the arena cluster will be written to an Azure Storage object at </w:t>
-      </w:r>
-      <w:r>
-        <w:rPr>
-          <w:rFonts w:cstheme="minorHAnsi"/>
-          <w:sz w:val="20"/>
-          <w:szCs w:val="20"/>
-        </w:rPr>
-        <w:t>//data-automation-diagnostic-CG-2-game/</w:t>
-      </w:r>
-    </w:p>
-    <w:p>
-      <w:pPr>
-        <w:spacing w:before="240" w:after="0" w:line="240" w:lineRule="auto"/>
-        <w:contextualSpacing/>
-        <w:rPr>
-          <w:rFonts w:cstheme="minorHAnsi"/>
-          <w:sz w:val="20"/>
-          <w:szCs w:val="20"/>
-        </w:rPr>
-      </w:pPr>
-      <w:r>
-        <w:rPr>
-          <w:rFonts w:cstheme="minorHAnsi"/>
-          <w:sz w:val="20"/>
-          <w:szCs w:val="20"/>
-        </w:rPr>
-        <w:tab/>
-        <w:t xml:space="preserve">Diagnostic data from the arena cluster will be written to an Azure Storage object at </w:t>
-      </w:r>
-      <w:r>
-        <w:rPr>
-          <w:rFonts w:cstheme="minorHAnsi"/>
-          <w:sz w:val="20"/>
-          <w:szCs w:val="20"/>
-        </w:rPr>
-        <w:t>//data-automation-diagnostic-CG-2-arena/</w:t>
-      </w:r>
-    </w:p>
-    <w:p>
-      <w:pPr>
-        <w:spacing w:before="240" w:after="0" w:line="240" w:lineRule="auto"/>
-        <w:contextualSpacing/>
-        <w:rPr>
-          <w:rFonts w:cstheme="minorHAnsi"/>
-          <w:sz w:val="20"/>
-          <w:szCs w:val="20"/>
-        </w:rPr>
-      </w:pPr>
-      <w:r>
-        <w:rPr>
-          <w:rFonts w:cstheme="minorHAnsi"/>
-          <w:sz w:val="20"/>
-          <w:szCs w:val="20"/>
-        </w:rPr>
-        <w:tab/>
-        <w:t>Reporting data detailing when a new cluster is activated or deactivated will be sent to a message queuing service in Azure that will send an email to SparkIT-Game helpdesk system at helpdesk@sparkIT_game.com.</w:t>
-      </w:r>
-    </w:p>
-    <w:p>
-      <w:pPr>
-        <w:spacing w:before="240" w:after="0" w:line="240" w:lineRule="auto"/>
-        <w:contextualSpacing/>
-        <w:rPr>
-          <w:rFonts w:cstheme="minorHAnsi"/>
-          <w:color w:val="000000" w:themeColor="text1"/>
-          <w:sz w:val="20"/>
-          <w:szCs w:val="20"/>
-        </w:rPr>
-      </w:pPr>
-    </w:p>
-    <w:p>
-      <w:pPr>
-        <w:spacing w:before="240" w:after="0" w:line="240" w:lineRule="auto"/>
-        <w:contextualSpacing/>
-        <w:rPr>
-          <w:rFonts w:cstheme="minorHAnsi"/>
-          <w:sz w:val="20"/>
-          <w:szCs w:val="20"/>
-        </w:rPr>
-      </w:pPr>
-      <w:r>
-        <w:rPr>
-          <w:rFonts w:cstheme="minorHAnsi"/>
-          <w:sz w:val="20"/>
-          <w:szCs w:val="20"/>
-        </w:rPr>
-        <w:tab/>
-      </w:r>
-    </w:p>
-    <w:p>
-      <w:pPr>
-        <w:spacing w:before="240" w:after="0" w:line="240" w:lineRule="auto"/>
-        <w:contextualSpacing/>
-        <w:rPr>
-          <w:rFonts w:cstheme="minorHAnsi"/>
-          <w:sz w:val="20"/>
-          <w:szCs w:val="20"/>
-        </w:rPr>
-      </w:pPr>
+        <w:t xml:space="preserve"> </w:t>
+      </w:r>
+      <w:r>
+        <w:rPr>
+          <w:rFonts w:eastAsia="Times New Roman" w:cstheme="minorHAnsi"/>
+          <w:sz w:val="20"/>
+          <w:szCs w:val="20"/>
+        </w:rPr>
+        <w:t xml:space="preserve">has requested a cloud based automation system to automatically deploy and remove game servers based on player count in the game with the goal to keep gameplay as smooth as possible at all times. </w:t>
+      </w:r>
     </w:p>
     <w:p>
       <w:pPr>
@@ -956,10 +355,22 @@
         <w:contextualSpacing/>
         <w:rPr>
           <w:rFonts w:eastAsia="Times New Roman" w:cstheme="minorHAnsi"/>
-          <w:sz w:val="20"/>
-          <w:szCs w:val="20"/>
-        </w:rPr>
-      </w:pPr>
+          <w:b/>
+          <w:bCs/>
+          <w:sz w:val="20"/>
+          <w:szCs w:val="20"/>
+        </w:rPr>
+      </w:pPr>
+      <w:r>
+        <w:rPr>
+          <w:rFonts w:eastAsia="Times New Roman" w:cstheme="minorHAnsi"/>
+          <w:b/>
+          <w:bCs/>
+          <w:sz w:val="20"/>
+          <w:szCs w:val="20"/>
+        </w:rPr>
+        <w:t>Overview of Business Requirements</w:t>
+      </w:r>
     </w:p>
     <w:p>
       <w:pPr>
@@ -989,6 +400,24 @@
           <w:szCs w:val="20"/>
         </w:rPr>
       </w:pPr>
+      <w:r>
+        <w:rPr>
+          <w:rFonts w:eastAsia="Times New Roman" w:cstheme="minorHAnsi"/>
+          <w:b/>
+          <w:bCs/>
+          <w:sz w:val="20"/>
+          <w:szCs w:val="20"/>
+        </w:rPr>
+        <w:tab/>
+      </w:r>
+      <w:r>
+        <w:rPr>
+          <w:rFonts w:eastAsia="Times New Roman" w:cstheme="minorHAnsi"/>
+          <w:sz w:val="20"/>
+          <w:szCs w:val="20"/>
+        </w:rPr>
+        <w:t xml:space="preserve">Systems should always be provided based on demand with at least a 10% cushion for additional growth. This includes the Primary Game cluster and the Arena Cluster. </w:t>
+      </w:r>
     </w:p>
     <w:p>
       <w:pPr>
@@ -1047,6 +476,785 @@
           <w:szCs w:val="20"/>
         </w:rPr>
       </w:pPr>
+      <w:r>
+        <w:rPr>
+          <w:rFonts w:eastAsia="Times New Roman" w:cstheme="minorHAnsi"/>
+          <w:sz w:val="20"/>
+          <w:szCs w:val="20"/>
+        </w:rPr>
+        <w:t>The Primary game cluster will consist of the following VM’s per ever 40,000 active players.</w:t>
+      </w:r>
+    </w:p>
+    <w:p>
+      <w:pPr>
+        <w:pStyle w:val="ListParagraph"/>
+        <w:numPr>
+          <w:ilvl w:val="0"/>
+          <w:numId w:val="2"/>
+        </w:numPr>
+        <w:spacing w:before="240" w:after="0" w:line="240" w:lineRule="auto"/>
+        <w:rPr>
+          <w:rFonts w:cstheme="minorHAnsi"/>
+          <w:sz w:val="20"/>
+          <w:szCs w:val="20"/>
+        </w:rPr>
+      </w:pPr>
+      <w:r>
+        <w:rPr>
+          <w:rFonts w:cstheme="minorHAnsi"/>
+          <w:sz w:val="20"/>
+          <w:szCs w:val="20"/>
+        </w:rPr>
+        <w:t>CGSP-2-core (for core services)</w:t>
+      </w:r>
+    </w:p>
+    <w:p>
+      <w:pPr>
+        <w:pStyle w:val="ListParagraph"/>
+        <w:numPr>
+          <w:ilvl w:val="0"/>
+          <w:numId w:val="2"/>
+        </w:numPr>
+        <w:spacing w:before="240" w:after="0" w:line="240" w:lineRule="auto"/>
+        <w:rPr>
+          <w:rFonts w:cstheme="minorHAnsi"/>
+          <w:sz w:val="20"/>
+          <w:szCs w:val="20"/>
+        </w:rPr>
+      </w:pPr>
+      <w:r>
+        <w:rPr>
+          <w:rFonts w:cstheme="minorHAnsi"/>
+          <w:sz w:val="20"/>
+          <w:szCs w:val="20"/>
+        </w:rPr>
+        <w:t>CG2-web-front (for front-end web images)</w:t>
+      </w:r>
+    </w:p>
+    <w:p>
+      <w:pPr>
+        <w:pStyle w:val="ListParagraph"/>
+        <w:numPr>
+          <w:ilvl w:val="0"/>
+          <w:numId w:val="2"/>
+        </w:numPr>
+        <w:spacing w:before="240" w:after="0" w:line="240" w:lineRule="auto"/>
+        <w:rPr>
+          <w:rFonts w:cstheme="minorHAnsi"/>
+          <w:sz w:val="20"/>
+          <w:szCs w:val="20"/>
+        </w:rPr>
+      </w:pPr>
+      <w:r>
+        <w:rPr>
+          <w:rFonts w:cstheme="minorHAnsi"/>
+          <w:sz w:val="20"/>
+          <w:szCs w:val="20"/>
+        </w:rPr>
+        <w:t>CG2-web-back (for back-end web services)</w:t>
+      </w:r>
+    </w:p>
+    <w:p>
+      <w:pPr>
+        <w:pStyle w:val="ListParagraph"/>
+        <w:numPr>
+          <w:ilvl w:val="0"/>
+          <w:numId w:val="2"/>
+        </w:numPr>
+        <w:spacing w:before="240" w:after="0" w:line="240" w:lineRule="auto"/>
+        <w:rPr>
+          <w:rFonts w:cstheme="minorHAnsi"/>
+          <w:sz w:val="20"/>
+          <w:szCs w:val="20"/>
+        </w:rPr>
+      </w:pPr>
+      <w:r>
+        <w:rPr>
+          <w:rFonts w:cstheme="minorHAnsi"/>
+          <w:sz w:val="20"/>
+          <w:szCs w:val="20"/>
+        </w:rPr>
+        <w:t>CG-</w:t>
+      </w:r>
+      <w:proofErr w:type="spellStart"/>
+      <w:r>
+        <w:rPr>
+          <w:rFonts w:cstheme="minorHAnsi"/>
+          <w:sz w:val="20"/>
+          <w:szCs w:val="20"/>
+        </w:rPr>
+        <w:t>db</w:t>
+      </w:r>
+      <w:proofErr w:type="spellEnd"/>
+      <w:r>
+        <w:rPr>
+          <w:rFonts w:cstheme="minorHAnsi"/>
+          <w:sz w:val="20"/>
+          <w:szCs w:val="20"/>
+        </w:rPr>
+        <w:t xml:space="preserve"> (for data services)</w:t>
+      </w:r>
+    </w:p>
+    <w:p>
+      <w:pPr>
+        <w:pStyle w:val="ListParagraph"/>
+        <w:numPr>
+          <w:ilvl w:val="0"/>
+          <w:numId w:val="2"/>
+        </w:numPr>
+        <w:spacing w:before="240" w:after="0" w:line="240" w:lineRule="auto"/>
+        <w:rPr>
+          <w:rFonts w:cstheme="minorHAnsi"/>
+          <w:sz w:val="20"/>
+          <w:szCs w:val="20"/>
+        </w:rPr>
+      </w:pPr>
+      <w:r>
+        <w:rPr>
+          <w:rFonts w:cstheme="minorHAnsi"/>
+          <w:sz w:val="20"/>
+          <w:szCs w:val="20"/>
+        </w:rPr>
+        <w:t>CG-2-Micropayment (for transaction services)</w:t>
+      </w:r>
+    </w:p>
+    <w:p>
+      <w:pPr>
+        <w:spacing w:before="240" w:after="0" w:line="240" w:lineRule="auto"/>
+        <w:contextualSpacing/>
+        <w:rPr>
+          <w:rFonts w:cstheme="minorHAnsi"/>
+          <w:sz w:val="20"/>
+          <w:szCs w:val="20"/>
+        </w:rPr>
+      </w:pPr>
+      <w:r>
+        <w:rPr>
+          <w:rFonts w:cstheme="minorHAnsi"/>
+          <w:sz w:val="20"/>
+          <w:szCs w:val="20"/>
+        </w:rPr>
+        <w:t xml:space="preserve">The Co-op (Arena) cluster will consist of the following VM’s per every 20,000 active arena players. </w:t>
+      </w:r>
+    </w:p>
+    <w:p>
+      <w:pPr>
+        <w:pStyle w:val="ListParagraph"/>
+        <w:numPr>
+          <w:ilvl w:val="0"/>
+          <w:numId w:val="2"/>
+        </w:numPr>
+        <w:spacing w:before="240" w:after="0" w:line="240" w:lineRule="auto"/>
+        <w:rPr>
+          <w:rFonts w:cstheme="minorHAnsi"/>
+          <w:sz w:val="20"/>
+          <w:szCs w:val="20"/>
+        </w:rPr>
+      </w:pPr>
+      <w:r>
+        <w:rPr>
+          <w:rFonts w:cstheme="minorHAnsi"/>
+          <w:sz w:val="20"/>
+          <w:szCs w:val="20"/>
+        </w:rPr>
+        <w:t>CG-2-CoopPlayCore</w:t>
+      </w:r>
+    </w:p>
+    <w:p>
+      <w:pPr>
+        <w:pStyle w:val="ListParagraph"/>
+        <w:numPr>
+          <w:ilvl w:val="0"/>
+          <w:numId w:val="2"/>
+        </w:numPr>
+        <w:spacing w:before="240" w:after="0" w:line="240" w:lineRule="auto"/>
+        <w:rPr>
+          <w:rFonts w:cstheme="minorHAnsi"/>
+          <w:sz w:val="20"/>
+          <w:szCs w:val="20"/>
+        </w:rPr>
+      </w:pPr>
+      <w:r>
+        <w:rPr>
+          <w:rFonts w:cstheme="minorHAnsi"/>
+          <w:sz w:val="20"/>
+          <w:szCs w:val="20"/>
+        </w:rPr>
+        <w:t>CG-2-CoopPlay-gw</w:t>
+      </w:r>
+    </w:p>
+    <w:p>
+      <w:pPr>
+        <w:pStyle w:val="ListParagraph"/>
+        <w:numPr>
+          <w:ilvl w:val="0"/>
+          <w:numId w:val="2"/>
+        </w:numPr>
+        <w:spacing w:before="240" w:after="0" w:line="240" w:lineRule="auto"/>
+        <w:rPr>
+          <w:rFonts w:cstheme="minorHAnsi"/>
+          <w:sz w:val="20"/>
+          <w:szCs w:val="20"/>
+        </w:rPr>
+      </w:pPr>
+      <w:proofErr w:type="spellStart"/>
+      <w:r>
+        <w:rPr>
+          <w:rFonts w:cstheme="minorHAnsi"/>
+          <w:sz w:val="20"/>
+          <w:szCs w:val="20"/>
+        </w:rPr>
+        <w:t>CoopPlay</w:t>
+      </w:r>
+      <w:proofErr w:type="spellEnd"/>
+      <w:r>
+        <w:rPr>
+          <w:rFonts w:cstheme="minorHAnsi"/>
+          <w:sz w:val="20"/>
+          <w:szCs w:val="20"/>
+        </w:rPr>
+        <w:t>-Env for the cooperative play module</w:t>
+      </w:r>
+    </w:p>
+    <w:p>
+      <w:pPr>
+        <w:spacing w:before="240" w:after="0" w:line="240" w:lineRule="auto"/>
+        <w:contextualSpacing/>
+        <w:rPr>
+          <w:rFonts w:cstheme="minorHAnsi"/>
+          <w:sz w:val="20"/>
+          <w:szCs w:val="20"/>
+        </w:rPr>
+      </w:pPr>
+    </w:p>
+    <w:p>
+      <w:pPr>
+        <w:spacing w:before="240" w:after="0" w:line="240" w:lineRule="auto"/>
+        <w:contextualSpacing/>
+        <w:rPr>
+          <w:rFonts w:cstheme="minorHAnsi"/>
+          <w:sz w:val="20"/>
+          <w:szCs w:val="20"/>
+        </w:rPr>
+      </w:pPr>
+      <w:r>
+        <w:rPr>
+          <w:rFonts w:cstheme="minorHAnsi"/>
+          <w:sz w:val="20"/>
+          <w:szCs w:val="20"/>
+        </w:rPr>
+        <w:t>There should be at least 1 Co-op Arena Cluster for every 6 Primary Game Clusters that are created.</w:t>
+      </w:r>
+    </w:p>
+    <w:p>
+      <w:pPr>
+        <w:spacing w:before="240" w:after="0" w:line="240" w:lineRule="auto"/>
+        <w:contextualSpacing/>
+        <w:rPr>
+          <w:rFonts w:cstheme="minorHAnsi"/>
+          <w:sz w:val="20"/>
+          <w:szCs w:val="20"/>
+        </w:rPr>
+      </w:pPr>
+    </w:p>
+    <w:p>
+      <w:pPr>
+        <w:spacing w:before="240" w:after="0" w:line="240" w:lineRule="auto"/>
+        <w:contextualSpacing/>
+        <w:rPr>
+          <w:rFonts w:cstheme="minorHAnsi"/>
+          <w:b/>
+          <w:bCs/>
+          <w:sz w:val="20"/>
+          <w:szCs w:val="20"/>
+        </w:rPr>
+      </w:pPr>
+      <w:r>
+        <w:rPr>
+          <w:rFonts w:cstheme="minorHAnsi"/>
+          <w:b/>
+          <w:bCs/>
+          <w:sz w:val="20"/>
+          <w:szCs w:val="20"/>
+        </w:rPr>
+        <w:t>Overview of Proposed solution</w:t>
+      </w:r>
+    </w:p>
+    <w:p>
+      <w:pPr>
+        <w:spacing w:before="240" w:after="0" w:line="240" w:lineRule="auto"/>
+        <w:contextualSpacing/>
+        <w:rPr>
+          <w:rFonts w:cstheme="minorHAnsi"/>
+          <w:sz w:val="20"/>
+          <w:szCs w:val="20"/>
+        </w:rPr>
+      </w:pPr>
+      <w:r>
+        <w:rPr>
+          <w:rFonts w:cstheme="minorHAnsi"/>
+          <w:sz w:val="20"/>
+          <w:szCs w:val="20"/>
+        </w:rPr>
+        <w:tab/>
+        <w:t>Utilized a Chef Server in the Azure cloud to follow the logic of the business requirements to automatically spin the up necessary Virtual Machines as defined in the Chef Server cookbook. The same server will remove instances once they are no longer needed.</w:t>
+      </w:r>
+    </w:p>
+    <w:p>
+      <w:pPr>
+        <w:spacing w:before="240" w:after="0" w:line="240" w:lineRule="auto"/>
+        <w:contextualSpacing/>
+        <w:rPr>
+          <w:rFonts w:cstheme="minorHAnsi"/>
+          <w:sz w:val="20"/>
+          <w:szCs w:val="20"/>
+        </w:rPr>
+      </w:pPr>
+      <w:r>
+        <w:rPr>
+          <w:rFonts w:cstheme="minorHAnsi"/>
+          <w:sz w:val="20"/>
+          <w:szCs w:val="20"/>
+        </w:rPr>
+        <w:tab/>
+        <w:t xml:space="preserve">A template cookbook for the Chef server will be downloaded from </w:t>
+      </w:r>
+      <w:proofErr w:type="spellStart"/>
+      <w:r>
+        <w:rPr>
+          <w:rFonts w:cstheme="minorHAnsi"/>
+          <w:sz w:val="20"/>
+          <w:szCs w:val="20"/>
+        </w:rPr>
+        <w:t>Github</w:t>
+      </w:r>
+      <w:proofErr w:type="spellEnd"/>
+      <w:r>
+        <w:rPr>
+          <w:rFonts w:cstheme="minorHAnsi"/>
+          <w:sz w:val="20"/>
+          <w:szCs w:val="20"/>
+        </w:rPr>
+        <w:t xml:space="preserve"> (github.com, 2020). Modifications will be made to the cookbook spin up the appropriate Virtual Machines based on the required conditions needed for </w:t>
+      </w:r>
+      <w:proofErr w:type="spellStart"/>
+      <w:r>
+        <w:rPr>
+          <w:rFonts w:cstheme="minorHAnsi"/>
+          <w:sz w:val="20"/>
+          <w:szCs w:val="20"/>
+        </w:rPr>
+        <w:t>SparkIT</w:t>
+      </w:r>
+      <w:proofErr w:type="spellEnd"/>
+      <w:r>
+        <w:rPr>
+          <w:rFonts w:cstheme="minorHAnsi"/>
+          <w:sz w:val="20"/>
+          <w:szCs w:val="20"/>
+        </w:rPr>
+        <w:t>-Game.</w:t>
+      </w:r>
+    </w:p>
+    <w:p>
+      <w:pPr>
+        <w:spacing w:before="240" w:after="0" w:line="240" w:lineRule="auto"/>
+        <w:contextualSpacing/>
+        <w:rPr>
+          <w:rFonts w:cstheme="minorHAnsi"/>
+          <w:sz w:val="20"/>
+          <w:szCs w:val="20"/>
+        </w:rPr>
+      </w:pPr>
+      <w:r>
+        <w:rPr>
+          <w:rFonts w:cstheme="minorHAnsi"/>
+          <w:sz w:val="20"/>
+          <w:szCs w:val="20"/>
+        </w:rPr>
+        <w:tab/>
+        <w:t xml:space="preserve">A template </w:t>
+      </w:r>
+      <w:proofErr w:type="spellStart"/>
+      <w:r>
+        <w:rPr>
+          <w:rFonts w:cstheme="minorHAnsi"/>
+          <w:sz w:val="20"/>
+          <w:szCs w:val="20"/>
+        </w:rPr>
+        <w:t>kitchen.yml</w:t>
+      </w:r>
+      <w:proofErr w:type="spellEnd"/>
+      <w:r>
+        <w:rPr>
+          <w:rFonts w:cstheme="minorHAnsi"/>
+          <w:sz w:val="20"/>
+          <w:szCs w:val="20"/>
+        </w:rPr>
+        <w:t xml:space="preserve"> file will be downloaded from WGU’s Google Docs repository (docs.google.com, 2020). This template will be</w:t>
+      </w:r>
+      <w:r>
+        <w:rPr>
+          <w:rFonts w:cstheme="minorHAnsi"/>
+          <w:sz w:val="20"/>
+          <w:szCs w:val="20"/>
+        </w:rPr>
+        <w:t xml:space="preserve"> the key component used to create and modify the Virtual Machines.</w:t>
+      </w:r>
+    </w:p>
+    <w:p>
+      <w:pPr>
+        <w:spacing w:before="240" w:after="0" w:line="240" w:lineRule="auto"/>
+        <w:contextualSpacing/>
+        <w:rPr>
+          <w:rFonts w:cstheme="minorHAnsi"/>
+          <w:sz w:val="20"/>
+          <w:szCs w:val="20"/>
+        </w:rPr>
+      </w:pPr>
+      <w:r>
+        <w:rPr>
+          <w:rFonts w:cstheme="minorHAnsi"/>
+          <w:sz w:val="20"/>
+          <w:szCs w:val="20"/>
+        </w:rPr>
+        <w:tab/>
+        <w:t>The primary Chef commands that will be utilized to accomplish these goals will attached to this proposal in the reference documents (VisualDiagram.pptx). Some commonly used kitchen commands will be:</w:t>
+      </w:r>
+    </w:p>
+    <w:p>
+      <w:pPr>
+        <w:pStyle w:val="ListParagraph"/>
+        <w:numPr>
+          <w:ilvl w:val="0"/>
+          <w:numId w:val="4"/>
+        </w:numPr>
+        <w:spacing w:before="240" w:after="0" w:line="240" w:lineRule="auto"/>
+        <w:rPr>
+          <w:rFonts w:cstheme="minorHAnsi"/>
+          <w:i/>
+          <w:iCs/>
+          <w:color w:val="C00000"/>
+          <w:sz w:val="20"/>
+          <w:szCs w:val="20"/>
+        </w:rPr>
+      </w:pPr>
+      <w:r>
+        <w:rPr>
+          <w:rFonts w:cstheme="minorHAnsi"/>
+          <w:i/>
+          <w:iCs/>
+          <w:color w:val="C00000"/>
+          <w:sz w:val="20"/>
+          <w:szCs w:val="20"/>
+        </w:rPr>
+        <w:t>kitchen create</w:t>
+      </w:r>
+    </w:p>
+    <w:p>
+      <w:pPr>
+        <w:pStyle w:val="ListParagraph"/>
+        <w:numPr>
+          <w:ilvl w:val="0"/>
+          <w:numId w:val="4"/>
+        </w:numPr>
+        <w:spacing w:before="240" w:after="0" w:line="240" w:lineRule="auto"/>
+        <w:rPr>
+          <w:rFonts w:cstheme="minorHAnsi"/>
+          <w:i/>
+          <w:iCs/>
+          <w:color w:val="C00000"/>
+          <w:sz w:val="20"/>
+          <w:szCs w:val="20"/>
+        </w:rPr>
+      </w:pPr>
+      <w:r>
+        <w:rPr>
+          <w:rFonts w:cstheme="minorHAnsi"/>
+          <w:i/>
+          <w:iCs/>
+          <w:color w:val="C00000"/>
+          <w:sz w:val="20"/>
+          <w:szCs w:val="20"/>
+        </w:rPr>
+        <w:t xml:space="preserve">kitchen </w:t>
+      </w:r>
+      <w:proofErr w:type="spellStart"/>
+      <w:r>
+        <w:rPr>
+          <w:rFonts w:cstheme="minorHAnsi"/>
+          <w:i/>
+          <w:iCs/>
+          <w:color w:val="C00000"/>
+          <w:sz w:val="20"/>
+          <w:szCs w:val="20"/>
+        </w:rPr>
+        <w:t>converage</w:t>
+      </w:r>
+      <w:proofErr w:type="spellEnd"/>
+    </w:p>
+    <w:p>
+      <w:pPr>
+        <w:pStyle w:val="ListParagraph"/>
+        <w:numPr>
+          <w:ilvl w:val="0"/>
+          <w:numId w:val="4"/>
+        </w:numPr>
+        <w:spacing w:before="240" w:after="0" w:line="240" w:lineRule="auto"/>
+        <w:rPr>
+          <w:rFonts w:cstheme="minorHAnsi"/>
+          <w:i/>
+          <w:iCs/>
+          <w:color w:val="C00000"/>
+          <w:sz w:val="20"/>
+          <w:szCs w:val="20"/>
+        </w:rPr>
+      </w:pPr>
+      <w:r>
+        <w:rPr>
+          <w:rFonts w:cstheme="minorHAnsi"/>
+          <w:i/>
+          <w:iCs/>
+          <w:color w:val="C00000"/>
+          <w:sz w:val="20"/>
+          <w:szCs w:val="20"/>
+        </w:rPr>
+        <w:t>kitchen destroy</w:t>
+      </w:r>
+    </w:p>
+    <w:p>
+      <w:pPr>
+        <w:pStyle w:val="ListParagraph"/>
+        <w:numPr>
+          <w:ilvl w:val="0"/>
+          <w:numId w:val="4"/>
+        </w:numPr>
+        <w:spacing w:before="240" w:after="0" w:line="240" w:lineRule="auto"/>
+        <w:rPr>
+          <w:rFonts w:cstheme="minorHAnsi"/>
+          <w:i/>
+          <w:iCs/>
+          <w:color w:val="C00000"/>
+          <w:sz w:val="20"/>
+          <w:szCs w:val="20"/>
+        </w:rPr>
+      </w:pPr>
+      <w:r>
+        <w:rPr>
+          <w:rFonts w:cstheme="minorHAnsi"/>
+          <w:i/>
+          <w:iCs/>
+          <w:color w:val="C00000"/>
+          <w:sz w:val="20"/>
+          <w:szCs w:val="20"/>
+        </w:rPr>
+        <w:t>kitchen list</w:t>
+      </w:r>
+    </w:p>
+    <w:p>
+      <w:pPr>
+        <w:spacing w:before="240" w:after="0" w:line="240" w:lineRule="auto"/>
+        <w:contextualSpacing/>
+        <w:rPr>
+          <w:rFonts w:cstheme="minorHAnsi"/>
+          <w:color w:val="000000" w:themeColor="text1"/>
+          <w:sz w:val="20"/>
+          <w:szCs w:val="20"/>
+        </w:rPr>
+      </w:pPr>
+    </w:p>
+    <w:p>
+      <w:pPr>
+        <w:spacing w:before="240" w:after="0" w:line="240" w:lineRule="auto"/>
+        <w:contextualSpacing/>
+        <w:rPr>
+          <w:rFonts w:cstheme="minorHAnsi"/>
+          <w:color w:val="000000" w:themeColor="text1"/>
+          <w:sz w:val="20"/>
+          <w:szCs w:val="20"/>
+        </w:rPr>
+      </w:pPr>
+      <w:r>
+        <w:rPr>
+          <w:rFonts w:cstheme="minorHAnsi"/>
+          <w:color w:val="000000" w:themeColor="text1"/>
+          <w:sz w:val="20"/>
+          <w:szCs w:val="20"/>
+        </w:rPr>
+        <w:lastRenderedPageBreak/>
+        <w:t xml:space="preserve">To identify when additional clusters should be spun up or removed from the Azure cloud the Automation Virtual Machine running Chef will use a combination of common chef and </w:t>
+      </w:r>
+      <w:proofErr w:type="spellStart"/>
+      <w:r>
+        <w:rPr>
+          <w:rFonts w:cstheme="minorHAnsi"/>
+          <w:color w:val="000000" w:themeColor="text1"/>
+          <w:sz w:val="20"/>
+          <w:szCs w:val="20"/>
+        </w:rPr>
+        <w:t>linux</w:t>
+      </w:r>
+      <w:proofErr w:type="spellEnd"/>
+      <w:r>
+        <w:rPr>
+          <w:rFonts w:cstheme="minorHAnsi"/>
+          <w:color w:val="000000" w:themeColor="text1"/>
+          <w:sz w:val="20"/>
+          <w:szCs w:val="20"/>
+        </w:rPr>
+        <w:t xml:space="preserve"> commands to identify system load and act accordingly (learn.chef.io, 2020). </w:t>
+      </w:r>
+    </w:p>
+    <w:p>
+      <w:pPr>
+        <w:spacing w:before="240" w:after="0" w:line="240" w:lineRule="auto"/>
+        <w:contextualSpacing/>
+        <w:rPr>
+          <w:rFonts w:cstheme="minorHAnsi"/>
+          <w:color w:val="000000" w:themeColor="text1"/>
+          <w:sz w:val="20"/>
+          <w:szCs w:val="20"/>
+        </w:rPr>
+      </w:pPr>
+      <w:r>
+        <w:rPr>
+          <w:rFonts w:cstheme="minorHAnsi"/>
+          <w:color w:val="000000" w:themeColor="text1"/>
+          <w:sz w:val="20"/>
+          <w:szCs w:val="20"/>
+        </w:rPr>
+        <w:tab/>
+        <w:t>Micropayment transactions confirmations and declines will be written to an Azure Data storage object at //data-currency-cg-2-pAPI.</w:t>
+      </w:r>
+    </w:p>
+    <w:p>
+      <w:pPr>
+        <w:spacing w:before="240" w:after="0" w:line="240" w:lineRule="auto"/>
+        <w:contextualSpacing/>
+        <w:rPr>
+          <w:rFonts w:cstheme="minorHAnsi"/>
+          <w:sz w:val="20"/>
+          <w:szCs w:val="20"/>
+        </w:rPr>
+      </w:pPr>
+      <w:r>
+        <w:rPr>
+          <w:rFonts w:cstheme="minorHAnsi"/>
+          <w:color w:val="000000" w:themeColor="text1"/>
+          <w:sz w:val="20"/>
+          <w:szCs w:val="20"/>
+        </w:rPr>
+        <w:tab/>
+        <w:t xml:space="preserve">Diagnostic data from the arena cluster will be written to an Azure Storage object at </w:t>
+      </w:r>
+      <w:r>
+        <w:rPr>
+          <w:rFonts w:cstheme="minorHAnsi"/>
+          <w:sz w:val="20"/>
+          <w:szCs w:val="20"/>
+        </w:rPr>
+        <w:t>//data-automation-diagnostic-CG-2-game/</w:t>
+      </w:r>
+    </w:p>
+    <w:p>
+      <w:pPr>
+        <w:spacing w:before="240" w:after="0" w:line="240" w:lineRule="auto"/>
+        <w:contextualSpacing/>
+        <w:rPr>
+          <w:rFonts w:cstheme="minorHAnsi"/>
+          <w:sz w:val="20"/>
+          <w:szCs w:val="20"/>
+        </w:rPr>
+      </w:pPr>
+      <w:r>
+        <w:rPr>
+          <w:rFonts w:cstheme="minorHAnsi"/>
+          <w:sz w:val="20"/>
+          <w:szCs w:val="20"/>
+        </w:rPr>
+        <w:tab/>
+        <w:t>Diagnostic data from the arena cluster will be written to an Azure Storage object at //data-automation-diagnostic-CG-2-arena/</w:t>
+      </w:r>
+    </w:p>
+    <w:p>
+      <w:pPr>
+        <w:spacing w:before="240" w:after="0" w:line="240" w:lineRule="auto"/>
+        <w:contextualSpacing/>
+        <w:rPr>
+          <w:rFonts w:cstheme="minorHAnsi"/>
+          <w:sz w:val="20"/>
+          <w:szCs w:val="20"/>
+        </w:rPr>
+      </w:pPr>
+      <w:r>
+        <w:rPr>
+          <w:rFonts w:cstheme="minorHAnsi"/>
+          <w:sz w:val="20"/>
+          <w:szCs w:val="20"/>
+        </w:rPr>
+        <w:tab/>
+        <w:t xml:space="preserve">Reporting data detailing when a new cluster is activated or deactivated will be sent to a message queuing service in Azure that will send an email to </w:t>
+      </w:r>
+      <w:proofErr w:type="spellStart"/>
+      <w:r>
+        <w:rPr>
+          <w:rFonts w:cstheme="minorHAnsi"/>
+          <w:sz w:val="20"/>
+          <w:szCs w:val="20"/>
+        </w:rPr>
+        <w:t>SparkIT</w:t>
+      </w:r>
+      <w:proofErr w:type="spellEnd"/>
+      <w:r>
+        <w:rPr>
+          <w:rFonts w:cstheme="minorHAnsi"/>
+          <w:sz w:val="20"/>
+          <w:szCs w:val="20"/>
+        </w:rPr>
+        <w:t>-Game helpdesk system at helpdesk@sparkIT_game.com.</w:t>
+      </w:r>
+    </w:p>
+    <w:p>
+      <w:pPr>
+        <w:spacing w:before="240" w:after="0" w:line="240" w:lineRule="auto"/>
+        <w:contextualSpacing/>
+        <w:rPr>
+          <w:rFonts w:cstheme="minorHAnsi"/>
+          <w:color w:val="000000" w:themeColor="text1"/>
+          <w:sz w:val="20"/>
+          <w:szCs w:val="20"/>
+        </w:rPr>
+      </w:pPr>
+    </w:p>
+    <w:p>
+      <w:pPr>
+        <w:spacing w:before="240" w:after="0" w:line="240" w:lineRule="auto"/>
+        <w:contextualSpacing/>
+        <w:rPr>
+          <w:rFonts w:cstheme="minorHAnsi"/>
+          <w:sz w:val="20"/>
+          <w:szCs w:val="20"/>
+        </w:rPr>
+      </w:pPr>
+      <w:r>
+        <w:rPr>
+          <w:rFonts w:cstheme="minorHAnsi"/>
+          <w:sz w:val="20"/>
+          <w:szCs w:val="20"/>
+        </w:rPr>
+        <w:tab/>
+      </w:r>
+    </w:p>
+    <w:p>
+      <w:pPr>
+        <w:spacing w:before="240" w:after="0" w:line="240" w:lineRule="auto"/>
+        <w:contextualSpacing/>
+        <w:rPr>
+          <w:rFonts w:cstheme="minorHAnsi"/>
+          <w:sz w:val="20"/>
+          <w:szCs w:val="20"/>
+        </w:rPr>
+      </w:pPr>
     </w:p>
     <w:p>
       <w:pPr>
@@ -1076,14 +1284,6 @@
           <w:szCs w:val="20"/>
         </w:rPr>
       </w:pPr>
-      <w:r>
-        <w:rPr>
-          <w:rFonts w:eastAsia="Times New Roman" w:cstheme="minorHAnsi"/>
-          <w:sz w:val="20"/>
-          <w:szCs w:val="20"/>
-        </w:rPr>
-        <w:t>Template CookBook</w:t>
-      </w:r>
     </w:p>
     <w:p>
       <w:pPr>
@@ -1113,17 +1313,6 @@
           <w:szCs w:val="20"/>
         </w:rPr>
       </w:pPr>
-      <w:hyperlink r:id="rId5" w:history="1">
-        <w:r>
-          <w:rPr>
-            <w:rStyle w:val="Hyperlink"/>
-            <w:rFonts w:eastAsia="Times New Roman" w:cstheme="minorHAnsi"/>
-            <w:sz w:val="20"/>
-            <w:szCs w:val="20"/>
-          </w:rPr>
-          <w:t>https://github.com/learn-chef/learn_chef_httpd.git</w:t>
-        </w:r>
-      </w:hyperlink>
     </w:p>
     <w:p>
       <w:pPr>
@@ -1182,14 +1371,6 @@
           <w:szCs w:val="20"/>
         </w:rPr>
       </w:pPr>
-      <w:r>
-        <w:rPr>
-          <w:rFonts w:eastAsia="Times New Roman" w:cstheme="minorHAnsi"/>
-          <w:sz w:val="20"/>
-          <w:szCs w:val="20"/>
-        </w:rPr>
-        <w:t>Template YAML file</w:t>
-      </w:r>
     </w:p>
     <w:p>
       <w:pPr>
@@ -1219,17 +1400,24 @@
           <w:szCs w:val="20"/>
         </w:rPr>
       </w:pPr>
-      <w:hyperlink r:id="rId6" w:history="1">
-        <w:r>
-          <w:rPr>
-            <w:rStyle w:val="Hyperlink"/>
-            <w:rFonts w:eastAsia="Times New Roman" w:cstheme="minorHAnsi"/>
-            <w:sz w:val="20"/>
-            <w:szCs w:val="20"/>
-          </w:rPr>
-          <w:t>https://docs.google.com/document/d/1caeYwKpxCipvwL8tU8ukMt1NEF1Ajl_bXi8F7bVGLO4/edit#</w:t>
-        </w:r>
-      </w:hyperlink>
+      <w:r>
+        <w:rPr>
+          <w:rFonts w:eastAsia="Times New Roman" w:cstheme="minorHAnsi"/>
+          <w:sz w:val="20"/>
+          <w:szCs w:val="20"/>
+        </w:rPr>
+        <w:t xml:space="preserve">Template </w:t>
+      </w:r>
+      <w:proofErr w:type="spellStart"/>
+      <w:r>
+        <w:rPr>
+          <w:rFonts w:eastAsia="Times New Roman" w:cstheme="minorHAnsi"/>
+          <w:sz w:val="20"/>
+          <w:szCs w:val="20"/>
+        </w:rPr>
+        <w:t>CookBook</w:t>
+      </w:r>
+      <w:proofErr w:type="spellEnd"/>
     </w:p>
     <w:p>
       <w:pPr>
@@ -1259,6 +1447,17 @@
           <w:szCs w:val="20"/>
         </w:rPr>
       </w:pPr>
+      <w:hyperlink r:id="rId7" w:history="1">
+        <w:r>
+          <w:rPr>
+            <w:rStyle w:val="Hyperlink"/>
+            <w:rFonts w:eastAsia="Times New Roman" w:cstheme="minorHAnsi"/>
+            <w:sz w:val="20"/>
+            <w:szCs w:val="20"/>
+          </w:rPr>
+          <w:t>https://github.com/learn-chef/learn_chef_httpd.git</w:t>
+        </w:r>
+      </w:hyperlink>
     </w:p>
     <w:p>
       <w:pPr>
@@ -1288,14 +1487,6 @@
           <w:szCs w:val="20"/>
         </w:rPr>
       </w:pPr>
-      <w:r>
-        <w:rPr>
-          <w:rFonts w:eastAsia="Times New Roman" w:cstheme="minorHAnsi"/>
-          <w:sz w:val="20"/>
-          <w:szCs w:val="20"/>
-        </w:rPr>
-        <w:t>Gathering Data Commands</w:t>
-      </w:r>
     </w:p>
     <w:p>
       <w:pPr>
@@ -1325,7 +1516,150 @@
           <w:szCs w:val="20"/>
         </w:rPr>
       </w:pPr>
-      <w:hyperlink r:id="rId7" w:history="1">
+      <w:r>
+        <w:rPr>
+          <w:rFonts w:eastAsia="Times New Roman" w:cstheme="minorHAnsi"/>
+          <w:sz w:val="20"/>
+          <w:szCs w:val="20"/>
+        </w:rPr>
+        <w:t>Template YAML file</w:t>
+      </w:r>
+    </w:p>
+    <w:p>
+      <w:pPr>
+        <w:tabs>
+          <w:tab w:val="left" w:pos="916"/>
+          <w:tab w:val="left" w:pos="1832"/>
+          <w:tab w:val="left" w:pos="2748"/>
+          <w:tab w:val="left" w:pos="3664"/>
+          <w:tab w:val="left" w:pos="4580"/>
+          <w:tab w:val="left" w:pos="5496"/>
+          <w:tab w:val="left" w:pos="6412"/>
+          <w:tab w:val="left" w:pos="7328"/>
+          <w:tab w:val="left" w:pos="8244"/>
+          <w:tab w:val="left" w:pos="9160"/>
+          <w:tab w:val="left" w:pos="10076"/>
+          <w:tab w:val="left" w:pos="10992"/>
+          <w:tab w:val="left" w:pos="11908"/>
+          <w:tab w:val="left" w:pos="12824"/>
+          <w:tab w:val="left" w:pos="13740"/>
+          <w:tab w:val="left" w:pos="14656"/>
+        </w:tabs>
+        <w:spacing w:before="240" w:after="0" w:line="240" w:lineRule="auto"/>
+        <w:contextualSpacing/>
+        <w:rPr>
+          <w:rFonts w:eastAsia="Times New Roman" w:cstheme="minorHAnsi"/>
+          <w:sz w:val="20"/>
+          <w:szCs w:val="20"/>
+        </w:rPr>
+      </w:pPr>
+      <w:hyperlink r:id="rId8" w:history="1">
+        <w:r>
+          <w:rPr>
+            <w:rStyle w:val="Hyperlink"/>
+            <w:rFonts w:eastAsia="Times New Roman" w:cstheme="minorHAnsi"/>
+            <w:sz w:val="20"/>
+            <w:szCs w:val="20"/>
+          </w:rPr>
+          <w:t>https://docs.google.com/document/d/1caeYwKpxCipvwL8tU8ukMt1NEF1Ajl_bXi8F7bVGLO4/edit#</w:t>
+        </w:r>
+      </w:hyperlink>
+    </w:p>
+    <w:p>
+      <w:pPr>
+        <w:tabs>
+          <w:tab w:val="left" w:pos="916"/>
+          <w:tab w:val="left" w:pos="1832"/>
+          <w:tab w:val="left" w:pos="2748"/>
+          <w:tab w:val="left" w:pos="3664"/>
+          <w:tab w:val="left" w:pos="4580"/>
+          <w:tab w:val="left" w:pos="5496"/>
+          <w:tab w:val="left" w:pos="6412"/>
+          <w:tab w:val="left" w:pos="7328"/>
+          <w:tab w:val="left" w:pos="8244"/>
+          <w:tab w:val="left" w:pos="9160"/>
+          <w:tab w:val="left" w:pos="10076"/>
+          <w:tab w:val="left" w:pos="10992"/>
+          <w:tab w:val="left" w:pos="11908"/>
+          <w:tab w:val="left" w:pos="12824"/>
+          <w:tab w:val="left" w:pos="13740"/>
+          <w:tab w:val="left" w:pos="14656"/>
+        </w:tabs>
+        <w:spacing w:before="240" w:after="0" w:line="240" w:lineRule="auto"/>
+        <w:contextualSpacing/>
+        <w:rPr>
+          <w:rFonts w:eastAsia="Times New Roman" w:cstheme="minorHAnsi"/>
+          <w:sz w:val="20"/>
+          <w:szCs w:val="20"/>
+        </w:rPr>
+      </w:pPr>
+    </w:p>
+    <w:p>
+      <w:pPr>
+        <w:tabs>
+          <w:tab w:val="left" w:pos="916"/>
+          <w:tab w:val="left" w:pos="1832"/>
+          <w:tab w:val="left" w:pos="2748"/>
+          <w:tab w:val="left" w:pos="3664"/>
+          <w:tab w:val="left" w:pos="4580"/>
+          <w:tab w:val="left" w:pos="5496"/>
+          <w:tab w:val="left" w:pos="6412"/>
+          <w:tab w:val="left" w:pos="7328"/>
+          <w:tab w:val="left" w:pos="8244"/>
+          <w:tab w:val="left" w:pos="9160"/>
+          <w:tab w:val="left" w:pos="10076"/>
+          <w:tab w:val="left" w:pos="10992"/>
+          <w:tab w:val="left" w:pos="11908"/>
+          <w:tab w:val="left" w:pos="12824"/>
+          <w:tab w:val="left" w:pos="13740"/>
+          <w:tab w:val="left" w:pos="14656"/>
+        </w:tabs>
+        <w:spacing w:before="240" w:after="0" w:line="240" w:lineRule="auto"/>
+        <w:contextualSpacing/>
+        <w:rPr>
+          <w:rFonts w:eastAsia="Times New Roman" w:cstheme="minorHAnsi"/>
+          <w:sz w:val="20"/>
+          <w:szCs w:val="20"/>
+        </w:rPr>
+      </w:pPr>
+      <w:r>
+        <w:rPr>
+          <w:rFonts w:eastAsia="Times New Roman" w:cstheme="minorHAnsi"/>
+          <w:sz w:val="20"/>
+          <w:szCs w:val="20"/>
+        </w:rPr>
+        <w:t>Gathering Data Commands</w:t>
+      </w:r>
+    </w:p>
+    <w:p>
+      <w:pPr>
+        <w:tabs>
+          <w:tab w:val="left" w:pos="916"/>
+          <w:tab w:val="left" w:pos="1832"/>
+          <w:tab w:val="left" w:pos="2748"/>
+          <w:tab w:val="left" w:pos="3664"/>
+          <w:tab w:val="left" w:pos="4580"/>
+          <w:tab w:val="left" w:pos="5496"/>
+          <w:tab w:val="left" w:pos="6412"/>
+          <w:tab w:val="left" w:pos="7328"/>
+          <w:tab w:val="left" w:pos="8244"/>
+          <w:tab w:val="left" w:pos="9160"/>
+          <w:tab w:val="left" w:pos="10076"/>
+          <w:tab w:val="left" w:pos="10992"/>
+          <w:tab w:val="left" w:pos="11908"/>
+          <w:tab w:val="left" w:pos="12824"/>
+          <w:tab w:val="left" w:pos="13740"/>
+          <w:tab w:val="left" w:pos="14656"/>
+        </w:tabs>
+        <w:spacing w:before="240" w:after="0" w:line="240" w:lineRule="auto"/>
+        <w:contextualSpacing/>
+        <w:rPr>
+          <w:rFonts w:eastAsia="Times New Roman" w:cstheme="minorHAnsi"/>
+          <w:sz w:val="20"/>
+          <w:szCs w:val="20"/>
+        </w:rPr>
+      </w:pPr>
+      <w:hyperlink r:id="rId9" w:history="1">
         <w:r>
           <w:rPr>
             <w:rStyle w:val="Hyperlink"/>
@@ -1347,6 +1681,12 @@
       </w:pPr>
     </w:p>
     <w:sectPr>
+      <w:headerReference w:type="even" r:id="rId10"/>
+      <w:headerReference w:type="default" r:id="rId11"/>
+      <w:footerReference w:type="even" r:id="rId12"/>
+      <w:footerReference w:type="default" r:id="rId13"/>
+      <w:headerReference w:type="first" r:id="rId14"/>
+      <w:footerReference w:type="first" r:id="rId15"/>
       <w:pgSz w:w="12240" w:h="15840"/>
       <w:pgMar w:top="1440" w:right="1440" w:bottom="1440" w:left="1440" w:header="720" w:footer="720" w:gutter="0"/>
       <w:cols w:space="720"/>
@@ -1354,6 +1694,135 @@
     </w:sectPr>
   </w:body>
 </w:document>
+</file>
+
+<file path=word/endnotes.xml><?xml version="1.0" encoding="utf-8"?>
+<w:endnotes xmlns:wpc="http://schemas.microsoft.com/office/word/2010/wordprocessingCanvas" xmlns:cx="http://schemas.microsoft.com/office/drawing/2014/chartex" xmlns:cx1="http://schemas.microsoft.com/office/drawing/2015/9/8/chartex" xmlns:cx2="http://schemas.microsoft.com/office/drawing/2015/10/21/chartex" xmlns:cx3="http://schemas.microsoft.com/office/drawing/2016/5/9/chartex" xmlns:cx4="http://schemas.microsoft.com/office/drawing/2016/5/10/chartex" xmlns:cx5="http://schemas.microsoft.com/office/drawing/2016/5/11/chartex" xmlns:cx6="http://schemas.microsoft.com/office/drawing/2016/5/12/chartex" xmlns:cx7="http://schemas.microsoft.com/office/drawing/2016/5/13/chartex" xmlns:cx8="http://schemas.microsoft.com/office/drawing/2016/5/14/chartex" xmlns:mc="http://schemas.openxmlformats.org/markup-compatibility/2006" xmlns:aink="http://schemas.microsoft.com/office/drawing/2016/ink" xmlns:am3d="http://schemas.microsoft.com/office/drawing/2017/model3d" xmlns:o="urn:schemas-microsoft-com:office:office" xmlns:r="http://schemas.openxmlformats.org/officeDocument/2006/relationships" xmlns:m="http://schemas.openxmlformats.org/officeDocument/2006/math" xmlns:v="urn:schemas-microsoft-com:vml" xmlns:wp14="http://schemas.microsoft.com/office/word/2010/wordprocessingDrawing" xmlns:wp="http://schemas.openxmlformats.org/drawingml/2006/wordprocessingDrawing" xmlns:w10="urn:schemas-microsoft-com:office:word" xmlns:w="http://schemas.openxmlformats.org/wordprocessingml/2006/main" xmlns:w14="http://schemas.microsoft.com/office/word/2010/wordml" xmlns:w15="http://schemas.microsoft.com/office/word/2012/wordml" xmlns:w16cex="http://schemas.microsoft.com/office/word/2018/wordml/cex" xmlns:w16cid="http://schemas.microsoft.com/office/word/2016/wordml/cid" xmlns:w16="http://schemas.microsoft.com/office/word/2018/wordml" xmlns:w16se="http://schemas.microsoft.com/office/word/2015/wordml/symex" xmlns:wpg="http://schemas.microsoft.com/office/word/2010/wordprocessingGroup" xmlns:wpi="http://schemas.microsoft.com/office/word/2010/wordprocessingInk" xmlns:wne="http://schemas.microsoft.com/office/word/2006/wordml" xmlns:wps="http://schemas.microsoft.com/office/word/2010/wordprocessingShape" mc:Ignorable="w14 w15 w16se w16cid w16 w16cex wp14">
+  <w:endnote w:type="separator" w:id="-1">
+    <w:p>
+      <w:pPr>
+        <w:spacing w:after="0" w:line="240" w:lineRule="auto"/>
+      </w:pPr>
+      <w:r>
+        <w:separator/>
+      </w:r>
+    </w:p>
+  </w:endnote>
+  <w:endnote w:type="continuationSeparator" w:id="0">
+    <w:p>
+      <w:pPr>
+        <w:spacing w:after="0" w:line="240" w:lineRule="auto"/>
+      </w:pPr>
+      <w:r>
+        <w:continuationSeparator/>
+      </w:r>
+    </w:p>
+  </w:endnote>
+</w:endnotes>
+</file>
+
+<file path=word/footer1.xml><?xml version="1.0" encoding="utf-8"?>
+<w:ftr xmlns:wpc="http://schemas.microsoft.com/office/word/2010/wordprocessingCanvas" xmlns:cx="http://schemas.microsoft.com/office/drawing/2014/chartex" xmlns:cx1="http://schemas.microsoft.com/office/drawing/2015/9/8/chartex" xmlns:cx2="http://schemas.microsoft.com/office/drawing/2015/10/21/chartex" xmlns:cx3="http://schemas.microsoft.com/office/drawing/2016/5/9/chartex" xmlns:cx4="http://schemas.microsoft.com/office/drawing/2016/5/10/chartex" xmlns:cx5="http://schemas.microsoft.com/office/drawing/2016/5/11/chartex" xmlns:cx6="http://schemas.microsoft.com/office/drawing/2016/5/12/chartex" xmlns:cx7="http://schemas.microsoft.com/office/drawing/2016/5/13/chartex" xmlns:cx8="http://schemas.microsoft.com/office/drawing/2016/5/14/chartex" xmlns:mc="http://schemas.openxmlformats.org/markup-compatibility/2006" xmlns:aink="http://schemas.microsoft.com/office/drawing/2016/ink" xmlns:am3d="http://schemas.microsoft.com/office/drawing/2017/model3d" xmlns:o="urn:schemas-microsoft-com:office:office" xmlns:r="http://schemas.openxmlformats.org/officeDocument/2006/relationships" xmlns:m="http://schemas.openxmlformats.org/officeDocument/2006/math" xmlns:v="urn:schemas-microsoft-com:vml" xmlns:wp14="http://schemas.microsoft.com/office/word/2010/wordprocessingDrawing" xmlns:wp="http://schemas.openxmlformats.org/drawingml/2006/wordprocessingDrawing" xmlns:w10="urn:schemas-microsoft-com:office:word" xmlns:w="http://schemas.openxmlformats.org/wordprocessingml/2006/main" xmlns:w14="http://schemas.microsoft.com/office/word/2010/wordml" xmlns:w15="http://schemas.microsoft.com/office/word/2012/wordml" xmlns:w16cex="http://schemas.microsoft.com/office/word/2018/wordml/cex" xmlns:w16cid="http://schemas.microsoft.com/office/word/2016/wordml/cid" xmlns:w16="http://schemas.microsoft.com/office/word/2018/wordml" xmlns:w16se="http://schemas.microsoft.com/office/word/2015/wordml/symex" xmlns:wpg="http://schemas.microsoft.com/office/word/2010/wordprocessingGroup" xmlns:wpi="http://schemas.microsoft.com/office/word/2010/wordprocessingInk" xmlns:wne="http://schemas.microsoft.com/office/word/2006/wordml" xmlns:wps="http://schemas.microsoft.com/office/word/2010/wordprocessingShape" mc:Ignorable="w14 w15 w16se w16cid w16 w16cex wp14">
+  <w:p>
+    <w:pPr>
+      <w:pStyle w:val="Footer"/>
+    </w:pPr>
+  </w:p>
+</w:ftr>
+</file>
+
+<file path=word/footer2.xml><?xml version="1.0" encoding="utf-8"?>
+<w:ftr xmlns:wpc="http://schemas.microsoft.com/office/word/2010/wordprocessingCanvas" xmlns:cx="http://schemas.microsoft.com/office/drawing/2014/chartex" xmlns:cx1="http://schemas.microsoft.com/office/drawing/2015/9/8/chartex" xmlns:cx2="http://schemas.microsoft.com/office/drawing/2015/10/21/chartex" xmlns:cx3="http://schemas.microsoft.com/office/drawing/2016/5/9/chartex" xmlns:cx4="http://schemas.microsoft.com/office/drawing/2016/5/10/chartex" xmlns:cx5="http://schemas.microsoft.com/office/drawing/2016/5/11/chartex" xmlns:cx6="http://schemas.microsoft.com/office/drawing/2016/5/12/chartex" xmlns:cx7="http://schemas.microsoft.com/office/drawing/2016/5/13/chartex" xmlns:cx8="http://schemas.microsoft.com/office/drawing/2016/5/14/chartex" xmlns:mc="http://schemas.openxmlformats.org/markup-compatibility/2006" xmlns:aink="http://schemas.microsoft.com/office/drawing/2016/ink" xmlns:am3d="http://schemas.microsoft.com/office/drawing/2017/model3d" xmlns:o="urn:schemas-microsoft-com:office:office" xmlns:r="http://schemas.openxmlformats.org/officeDocument/2006/relationships" xmlns:m="http://schemas.openxmlformats.org/officeDocument/2006/math" xmlns:v="urn:schemas-microsoft-com:vml" xmlns:wp14="http://schemas.microsoft.com/office/word/2010/wordprocessingDrawing" xmlns:wp="http://schemas.openxmlformats.org/drawingml/2006/wordprocessingDrawing" xmlns:w10="urn:schemas-microsoft-com:office:word" xmlns:w="http://schemas.openxmlformats.org/wordprocessingml/2006/main" xmlns:w14="http://schemas.microsoft.com/office/word/2010/wordml" xmlns:w15="http://schemas.microsoft.com/office/word/2012/wordml" xmlns:w16cex="http://schemas.microsoft.com/office/word/2018/wordml/cex" xmlns:w16cid="http://schemas.microsoft.com/office/word/2016/wordml/cid" xmlns:w16="http://schemas.microsoft.com/office/word/2018/wordml" xmlns:w16se="http://schemas.microsoft.com/office/word/2015/wordml/symex" xmlns:wpg="http://schemas.microsoft.com/office/word/2010/wordprocessingGroup" xmlns:wpi="http://schemas.microsoft.com/office/word/2010/wordprocessingInk" xmlns:wne="http://schemas.microsoft.com/office/word/2006/wordml" xmlns:wps="http://schemas.microsoft.com/office/word/2010/wordprocessingShape" mc:Ignorable="w14 w15 w16se w16cid w16 w16cex wp14">
+  <w:p>
+    <w:pPr>
+      <w:pStyle w:val="Footer"/>
+    </w:pPr>
+  </w:p>
+</w:ftr>
+</file>
+
+<file path=word/footer3.xml><?xml version="1.0" encoding="utf-8"?>
+<w:ftr xmlns:wpc="http://schemas.microsoft.com/office/word/2010/wordprocessingCanvas" xmlns:cx="http://schemas.microsoft.com/office/drawing/2014/chartex" xmlns:cx1="http://schemas.microsoft.com/office/drawing/2015/9/8/chartex" xmlns:cx2="http://schemas.microsoft.com/office/drawing/2015/10/21/chartex" xmlns:cx3="http://schemas.microsoft.com/office/drawing/2016/5/9/chartex" xmlns:cx4="http://schemas.microsoft.com/office/drawing/2016/5/10/chartex" xmlns:cx5="http://schemas.microsoft.com/office/drawing/2016/5/11/chartex" xmlns:cx6="http://schemas.microsoft.com/office/drawing/2016/5/12/chartex" xmlns:cx7="http://schemas.microsoft.com/office/drawing/2016/5/13/chartex" xmlns:cx8="http://schemas.microsoft.com/office/drawing/2016/5/14/chartex" xmlns:mc="http://schemas.openxmlformats.org/markup-compatibility/2006" xmlns:aink="http://schemas.microsoft.com/office/drawing/2016/ink" xmlns:am3d="http://schemas.microsoft.com/office/drawing/2017/model3d" xmlns:o="urn:schemas-microsoft-com:office:office" xmlns:r="http://schemas.openxmlformats.org/officeDocument/2006/relationships" xmlns:m="http://schemas.openxmlformats.org/officeDocument/2006/math" xmlns:v="urn:schemas-microsoft-com:vml" xmlns:wp14="http://schemas.microsoft.com/office/word/2010/wordprocessingDrawing" xmlns:wp="http://schemas.openxmlformats.org/drawingml/2006/wordprocessingDrawing" xmlns:w10="urn:schemas-microsoft-com:office:word" xmlns:w="http://schemas.openxmlformats.org/wordprocessingml/2006/main" xmlns:w14="http://schemas.microsoft.com/office/word/2010/wordml" xmlns:w15="http://schemas.microsoft.com/office/word/2012/wordml" xmlns:w16cex="http://schemas.microsoft.com/office/word/2018/wordml/cex" xmlns:w16cid="http://schemas.microsoft.com/office/word/2016/wordml/cid" xmlns:w16="http://schemas.microsoft.com/office/word/2018/wordml" xmlns:w16se="http://schemas.microsoft.com/office/word/2015/wordml/symex" xmlns:wpg="http://schemas.microsoft.com/office/word/2010/wordprocessingGroup" xmlns:wpi="http://schemas.microsoft.com/office/word/2010/wordprocessingInk" xmlns:wne="http://schemas.microsoft.com/office/word/2006/wordml" xmlns:wps="http://schemas.microsoft.com/office/word/2010/wordprocessingShape" mc:Ignorable="w14 w15 w16se w16cid w16 w16cex wp14">
+  <w:p>
+    <w:pPr>
+      <w:pStyle w:val="Footer"/>
+    </w:pPr>
+  </w:p>
+</w:ftr>
+</file>
+
+<file path=word/footnotes.xml><?xml version="1.0" encoding="utf-8"?>
+<w:footnotes xmlns:wpc="http://schemas.microsoft.com/office/word/2010/wordprocessingCanvas" xmlns:cx="http://schemas.microsoft.com/office/drawing/2014/chartex" xmlns:cx1="http://schemas.microsoft.com/office/drawing/2015/9/8/chartex" xmlns:cx2="http://schemas.microsoft.com/office/drawing/2015/10/21/chartex" xmlns:cx3="http://schemas.microsoft.com/office/drawing/2016/5/9/chartex" xmlns:cx4="http://schemas.microsoft.com/office/drawing/2016/5/10/chartex" xmlns:cx5="http://schemas.microsoft.com/office/drawing/2016/5/11/chartex" xmlns:cx6="http://schemas.microsoft.com/office/drawing/2016/5/12/chartex" xmlns:cx7="http://schemas.microsoft.com/office/drawing/2016/5/13/chartex" xmlns:cx8="http://schemas.microsoft.com/office/drawing/2016/5/14/chartex" xmlns:mc="http://schemas.openxmlformats.org/markup-compatibility/2006" xmlns:aink="http://schemas.microsoft.com/office/drawing/2016/ink" xmlns:am3d="http://schemas.microsoft.com/office/drawing/2017/model3d" xmlns:o="urn:schemas-microsoft-com:office:office" xmlns:r="http://schemas.openxmlformats.org/officeDocument/2006/relationships" xmlns:m="http://schemas.openxmlformats.org/officeDocument/2006/math" xmlns:v="urn:schemas-microsoft-com:vml" xmlns:wp14="http://schemas.microsoft.com/office/word/2010/wordprocessingDrawing" xmlns:wp="http://schemas.openxmlformats.org/drawingml/2006/wordprocessingDrawing" xmlns:w10="urn:schemas-microsoft-com:office:word" xmlns:w="http://schemas.openxmlformats.org/wordprocessingml/2006/main" xmlns:w14="http://schemas.microsoft.com/office/word/2010/wordml" xmlns:w15="http://schemas.microsoft.com/office/word/2012/wordml" xmlns:w16cex="http://schemas.microsoft.com/office/word/2018/wordml/cex" xmlns:w16cid="http://schemas.microsoft.com/office/word/2016/wordml/cid" xmlns:w16="http://schemas.microsoft.com/office/word/2018/wordml" xmlns:w16se="http://schemas.microsoft.com/office/word/2015/wordml/symex" xmlns:wpg="http://schemas.microsoft.com/office/word/2010/wordprocessingGroup" xmlns:wpi="http://schemas.microsoft.com/office/word/2010/wordprocessingInk" xmlns:wne="http://schemas.microsoft.com/office/word/2006/wordml" xmlns:wps="http://schemas.microsoft.com/office/word/2010/wordprocessingShape" mc:Ignorable="w14 w15 w16se w16cid w16 w16cex wp14">
+  <w:footnote w:type="separator" w:id="-1">
+    <w:p>
+      <w:pPr>
+        <w:spacing w:after="0" w:line="240" w:lineRule="auto"/>
+      </w:pPr>
+      <w:r>
+        <w:separator/>
+      </w:r>
+    </w:p>
+  </w:footnote>
+  <w:footnote w:type="continuationSeparator" w:id="0">
+    <w:p>
+      <w:pPr>
+        <w:spacing w:after="0" w:line="240" w:lineRule="auto"/>
+      </w:pPr>
+      <w:r>
+        <w:continuationSeparator/>
+      </w:r>
+    </w:p>
+  </w:footnote>
+</w:footnotes>
+</file>
+
+<file path=word/header1.xml><?xml version="1.0" encoding="utf-8"?>
+<w:hdr xmlns:wpc="http://schemas.microsoft.com/office/word/2010/wordprocessingCanvas" xmlns:cx="http://schemas.microsoft.com/office/drawing/2014/chartex" xmlns:cx1="http://schemas.microsoft.com/office/drawing/2015/9/8/chartex" xmlns:cx2="http://schemas.microsoft.com/office/drawing/2015/10/21/chartex" xmlns:cx3="http://schemas.microsoft.com/office/drawing/2016/5/9/chartex" xmlns:cx4="http://schemas.microsoft.com/office/drawing/2016/5/10/chartex" xmlns:cx5="http://schemas.microsoft.com/office/drawing/2016/5/11/chartex" xmlns:cx6="http://schemas.microsoft.com/office/drawing/2016/5/12/chartex" xmlns:cx7="http://schemas.microsoft.com/office/drawing/2016/5/13/chartex" xmlns:cx8="http://schemas.microsoft.com/office/drawing/2016/5/14/chartex" xmlns:mc="http://schemas.openxmlformats.org/markup-compatibility/2006" xmlns:aink="http://schemas.microsoft.com/office/drawing/2016/ink" xmlns:am3d="http://schemas.microsoft.com/office/drawing/2017/model3d" xmlns:o="urn:schemas-microsoft-com:office:office" xmlns:r="http://schemas.openxmlformats.org/officeDocument/2006/relationships" xmlns:m="http://schemas.openxmlformats.org/officeDocument/2006/math" xmlns:v="urn:schemas-microsoft-com:vml" xmlns:wp14="http://schemas.microsoft.com/office/word/2010/wordprocessingDrawing" xmlns:wp="http://schemas.openxmlformats.org/drawingml/2006/wordprocessingDrawing" xmlns:w10="urn:schemas-microsoft-com:office:word" xmlns:w="http://schemas.openxmlformats.org/wordprocessingml/2006/main" xmlns:w14="http://schemas.microsoft.com/office/word/2010/wordml" xmlns:w15="http://schemas.microsoft.com/office/word/2012/wordml" xmlns:w16cex="http://schemas.microsoft.com/office/word/2018/wordml/cex" xmlns:w16cid="http://schemas.microsoft.com/office/word/2016/wordml/cid" xmlns:w16="http://schemas.microsoft.com/office/word/2018/wordml" xmlns:w16se="http://schemas.microsoft.com/office/word/2015/wordml/symex" xmlns:wpg="http://schemas.microsoft.com/office/word/2010/wordprocessingGroup" xmlns:wpi="http://schemas.microsoft.com/office/word/2010/wordprocessingInk" xmlns:wne="http://schemas.microsoft.com/office/word/2006/wordml" xmlns:wps="http://schemas.microsoft.com/office/word/2010/wordprocessingShape" mc:Ignorable="w14 w15 w16se w16cid w16 w16cex wp14">
+  <w:p>
+    <w:pPr>
+      <w:pStyle w:val="Header"/>
+    </w:pPr>
+  </w:p>
+</w:hdr>
+</file>
+
+<file path=word/header2.xml><?xml version="1.0" encoding="utf-8"?>
+<w:hdr xmlns:wpc="http://schemas.microsoft.com/office/word/2010/wordprocessingCanvas" xmlns:cx="http://schemas.microsoft.com/office/drawing/2014/chartex" xmlns:cx1="http://schemas.microsoft.com/office/drawing/2015/9/8/chartex" xmlns:cx2="http://schemas.microsoft.com/office/drawing/2015/10/21/chartex" xmlns:cx3="http://schemas.microsoft.com/office/drawing/2016/5/9/chartex" xmlns:cx4="http://schemas.microsoft.com/office/drawing/2016/5/10/chartex" xmlns:cx5="http://schemas.microsoft.com/office/drawing/2016/5/11/chartex" xmlns:cx6="http://schemas.microsoft.com/office/drawing/2016/5/12/chartex" xmlns:cx7="http://schemas.microsoft.com/office/drawing/2016/5/13/chartex" xmlns:cx8="http://schemas.microsoft.com/office/drawing/2016/5/14/chartex" xmlns:mc="http://schemas.openxmlformats.org/markup-compatibility/2006" xmlns:aink="http://schemas.microsoft.com/office/drawing/2016/ink" xmlns:am3d="http://schemas.microsoft.com/office/drawing/2017/model3d" xmlns:o="urn:schemas-microsoft-com:office:office" xmlns:r="http://schemas.openxmlformats.org/officeDocument/2006/relationships" xmlns:m="http://schemas.openxmlformats.org/officeDocument/2006/math" xmlns:v="urn:schemas-microsoft-com:vml" xmlns:wp14="http://schemas.microsoft.com/office/word/2010/wordprocessingDrawing" xmlns:wp="http://schemas.openxmlformats.org/drawingml/2006/wordprocessingDrawing" xmlns:w10="urn:schemas-microsoft-com:office:word" xmlns:w="http://schemas.openxmlformats.org/wordprocessingml/2006/main" xmlns:w14="http://schemas.microsoft.com/office/word/2010/wordml" xmlns:w15="http://schemas.microsoft.com/office/word/2012/wordml" xmlns:w16cex="http://schemas.microsoft.com/office/word/2018/wordml/cex" xmlns:w16cid="http://schemas.microsoft.com/office/word/2016/wordml/cid" xmlns:w16="http://schemas.microsoft.com/office/word/2018/wordml" xmlns:w16se="http://schemas.microsoft.com/office/word/2015/wordml/symex" xmlns:wpg="http://schemas.microsoft.com/office/word/2010/wordprocessingGroup" xmlns:wpi="http://schemas.microsoft.com/office/word/2010/wordprocessingInk" xmlns:wne="http://schemas.microsoft.com/office/word/2006/wordml" xmlns:wps="http://schemas.microsoft.com/office/word/2010/wordprocessingShape" mc:Ignorable="w14 w15 w16se w16cid w16 w16cex wp14">
+  <w:p>
+    <w:pPr>
+      <w:pStyle w:val="Header"/>
+    </w:pPr>
+    <w:r>
+      <w:t xml:space="preserve">Dusty Snider </w:t>
+    </w:r>
+  </w:p>
+  <w:p>
+    <w:pPr>
+      <w:pStyle w:val="Header"/>
+    </w:pPr>
+    <w:r>
+      <w:t xml:space="preserve">Student ID: </w:t>
+    </w:r>
+    <w:r>
+      <w:t>#000624610</w:t>
+    </w:r>
+  </w:p>
+  <w:p>
+    <w:pPr>
+      <w:pStyle w:val="Header"/>
+    </w:pPr>
+  </w:p>
+</w:hdr>
+</file>
+
+<file path=word/header3.xml><?xml version="1.0" encoding="utf-8"?>
+<w:hdr xmlns:wpc="http://schemas.microsoft.com/office/word/2010/wordprocessingCanvas" xmlns:cx="http://schemas.microsoft.com/office/drawing/2014/chartex" xmlns:cx1="http://schemas.microsoft.com/office/drawing/2015/9/8/chartex" xmlns:cx2="http://schemas.microsoft.com/office/drawing/2015/10/21/chartex" xmlns:cx3="http://schemas.microsoft.com/office/drawing/2016/5/9/chartex" xmlns:cx4="http://schemas.microsoft.com/office/drawing/2016/5/10/chartex" xmlns:cx5="http://schemas.microsoft.com/office/drawing/2016/5/11/chartex" xmlns:cx6="http://schemas.microsoft.com/office/drawing/2016/5/12/chartex" xmlns:cx7="http://schemas.microsoft.com/office/drawing/2016/5/13/chartex" xmlns:cx8="http://schemas.microsoft.com/office/drawing/2016/5/14/chartex" xmlns:mc="http://schemas.openxmlformats.org/markup-compatibility/2006" xmlns:aink="http://schemas.microsoft.com/office/drawing/2016/ink" xmlns:am3d="http://schemas.microsoft.com/office/drawing/2017/model3d" xmlns:o="urn:schemas-microsoft-com:office:office" xmlns:r="http://schemas.openxmlformats.org/officeDocument/2006/relationships" xmlns:m="http://schemas.openxmlformats.org/officeDocument/2006/math" xmlns:v="urn:schemas-microsoft-com:vml" xmlns:wp14="http://schemas.microsoft.com/office/word/2010/wordprocessingDrawing" xmlns:wp="http://schemas.openxmlformats.org/drawingml/2006/wordprocessingDrawing" xmlns:w10="urn:schemas-microsoft-com:office:word" xmlns:w="http://schemas.openxmlformats.org/wordprocessingml/2006/main" xmlns:w14="http://schemas.microsoft.com/office/word/2010/wordml" xmlns:w15="http://schemas.microsoft.com/office/word/2012/wordml" xmlns:w16cex="http://schemas.microsoft.com/office/word/2018/wordml/cex" xmlns:w16cid="http://schemas.microsoft.com/office/word/2016/wordml/cid" xmlns:w16="http://schemas.microsoft.com/office/word/2018/wordml" xmlns:w16se="http://schemas.microsoft.com/office/word/2015/wordml/symex" xmlns:wpg="http://schemas.microsoft.com/office/word/2010/wordprocessingGroup" xmlns:wpi="http://schemas.microsoft.com/office/word/2010/wordprocessingInk" xmlns:wne="http://schemas.microsoft.com/office/word/2006/wordml" xmlns:wps="http://schemas.microsoft.com/office/word/2010/wordprocessingShape" mc:Ignorable="w14 w15 w16se w16cid w16 w16cex wp14">
+  <w:p>
+    <w:pPr>
+      <w:pStyle w:val="Header"/>
+    </w:pPr>
+  </w:p>
+</w:hdr>
 </file>
 
 <file path=word/numbering.xml><?xml version="1.0" encoding="utf-8"?>
@@ -1701,15 +2170,6 @@
   </w:num>
   <w:num w:numId="2">
     <w:abstractNumId w:val="1"/>
-    <w:lvlOverride w:ilvl="0"/>
-    <w:lvlOverride w:ilvl="1"/>
-    <w:lvlOverride w:ilvl="2"/>
-    <w:lvlOverride w:ilvl="3"/>
-    <w:lvlOverride w:ilvl="4"/>
-    <w:lvlOverride w:ilvl="5"/>
-    <w:lvlOverride w:ilvl="6"/>
-    <w:lvlOverride w:ilvl="7"/>
-    <w:lvlOverride w:ilvl="8"/>
   </w:num>
   <w:num w:numId="3">
     <w:abstractNumId w:val="1"/>
@@ -2233,6 +2693,50 @@
       <w:contextualSpacing/>
     </w:pPr>
   </w:style>
+  <w:style w:type="paragraph" w:styleId="Header">
+    <w:name w:val="header"/>
+    <w:basedOn w:val="Normal"/>
+    <w:link w:val="HeaderChar"/>
+    <w:uiPriority w:val="99"/>
+    <w:unhideWhenUsed/>
+    <w:rsid w:val="00FF54CB"/>
+    <w:pPr>
+      <w:tabs>
+        <w:tab w:val="center" w:pos="4680"/>
+        <w:tab w:val="right" w:pos="9360"/>
+      </w:tabs>
+      <w:spacing w:after="0" w:line="240" w:lineRule="auto"/>
+    </w:pPr>
+  </w:style>
+  <w:style w:type="character" w:customStyle="1" w:styleId="HeaderChar">
+    <w:name w:val="Header Char"/>
+    <w:basedOn w:val="DefaultParagraphFont"/>
+    <w:link w:val="Header"/>
+    <w:uiPriority w:val="99"/>
+    <w:rsid w:val="00FF54CB"/>
+  </w:style>
+  <w:style w:type="paragraph" w:styleId="Footer">
+    <w:name w:val="footer"/>
+    <w:basedOn w:val="Normal"/>
+    <w:link w:val="FooterChar"/>
+    <w:uiPriority w:val="99"/>
+    <w:unhideWhenUsed/>
+    <w:rsid w:val="00FF54CB"/>
+    <w:pPr>
+      <w:tabs>
+        <w:tab w:val="center" w:pos="4680"/>
+        <w:tab w:val="right" w:pos="9360"/>
+      </w:tabs>
+      <w:spacing w:after="0" w:line="240" w:lineRule="auto"/>
+    </w:pPr>
+  </w:style>
+  <w:style w:type="character" w:customStyle="1" w:styleId="FooterChar">
+    <w:name w:val="Footer Char"/>
+    <w:basedOn w:val="DefaultParagraphFont"/>
+    <w:link w:val="Footer"/>
+    <w:uiPriority w:val="99"/>
+    <w:rsid w:val="00FF54CB"/>
+  </w:style>
 </w:styles>
 </file>
 

</xml_diff>